<commit_message>
Dodati komentari, ocena za DP je 1.6 od 2. Ocena za PRP je 1.9 o 2.
</commit_message>
<xml_diff>
--- a/TIM_07_PLAN_REALIZACIJE_PROJEKTA.docx
+++ b/TIM_07_PLAN_REALIZACIJE_PROJEKTA.docx
@@ -4,7 +4,7 @@
   <w:body>
     <w:p>
       <w:pPr>
-        <w:pStyle w:val="Tijeloteksta"/>
+        <w:pStyle w:val="BodyText"/>
         <w:rPr>
           <w:lang w:val="sr-Latn-CS"/>
         </w:rPr>
@@ -12,7 +12,7 @@
     </w:p>
     <w:p>
       <w:pPr>
-        <w:pStyle w:val="Naslov"/>
+        <w:pStyle w:val="Title"/>
         <w:tabs>
           <w:tab w:val="left" w:pos="2970"/>
           <w:tab w:val="left" w:pos="3060"/>
@@ -25,7 +25,7 @@
     </w:p>
     <w:p>
       <w:pPr>
-        <w:pStyle w:val="Naslov"/>
+        <w:pStyle w:val="Title"/>
         <w:tabs>
           <w:tab w:val="left" w:pos="2970"/>
           <w:tab w:val="left" w:pos="3060"/>
@@ -44,7 +44,7 @@
     </w:p>
     <w:p>
       <w:pPr>
-        <w:pStyle w:val="Naslov"/>
+        <w:pStyle w:val="Title"/>
         <w:tabs>
           <w:tab w:val="left" w:pos="2970"/>
           <w:tab w:val="left" w:pos="3060"/>
@@ -54,10 +54,18 @@
           <w:lang w:val="sr-Latn-CS"/>
         </w:rPr>
       </w:pPr>
+      <w:r>
+        <w:rPr>
+          <w:rStyle w:val="CommentReference"/>
+          <w:rFonts w:ascii="Times New Roman" w:hAnsi="Times New Roman"/>
+          <w:b w:val="0"/>
+        </w:rPr>
+        <w:commentReference w:id="0"/>
+      </w:r>
     </w:p>
     <w:p>
       <w:pPr>
-        <w:pStyle w:val="Naslov"/>
+        <w:pStyle w:val="Title"/>
         <w:tabs>
           <w:tab w:val="left" w:pos="2970"/>
           <w:tab w:val="left" w:pos="3060"/>
@@ -82,7 +90,7 @@
     </w:p>
     <w:p>
       <w:pPr>
-        <w:pStyle w:val="Naslov"/>
+        <w:pStyle w:val="Title"/>
         <w:tabs>
           <w:tab w:val="left" w:pos="2970"/>
           <w:tab w:val="left" w:pos="3060"/>
@@ -95,7 +103,7 @@
     </w:p>
     <w:p>
       <w:pPr>
-        <w:pStyle w:val="Naslov"/>
+        <w:pStyle w:val="Title"/>
         <w:jc w:val="right"/>
         <w:rPr>
           <w:sz w:val="28"/>
@@ -144,8 +152,8 @@
           <w:lang w:val="sr-Latn-CS"/>
         </w:rPr>
         <w:sectPr>
-          <w:headerReference w:type="default" r:id="rId7"/>
-          <w:footerReference w:type="even" r:id="rId8"/>
+          <w:headerReference w:type="default" r:id="rId8"/>
+          <w:footerReference w:type="even" r:id="rId9"/>
           <w:pgSz w:w="11907" w:h="16840" w:code="9"/>
           <w:pgMar w:top="1440" w:right="1440" w:bottom="1440" w:left="1440" w:header="708" w:footer="708" w:gutter="0"/>
           <w:cols w:space="708"/>
@@ -155,7 +163,7 @@
     </w:p>
     <w:p>
       <w:pPr>
-        <w:pStyle w:val="Naslov"/>
+        <w:pStyle w:val="Title"/>
         <w:rPr>
           <w:lang w:val="sr-Latn-CS"/>
         </w:rPr>
@@ -528,7 +536,7 @@
     </w:p>
     <w:p>
       <w:pPr>
-        <w:pStyle w:val="Naslov"/>
+        <w:pStyle w:val="Title"/>
         <w:rPr>
           <w:lang w:val="sr-Latn-CS"/>
         </w:rPr>
@@ -549,7 +557,7 @@
     </w:p>
     <w:p>
       <w:pPr>
-        <w:pStyle w:val="Sadraj1"/>
+        <w:pStyle w:val="TOC1"/>
         <w:tabs>
           <w:tab w:val="left" w:pos="432"/>
         </w:tabs>
@@ -645,7 +653,7 @@
     </w:p>
     <w:p>
       <w:pPr>
-        <w:pStyle w:val="Sadraj1"/>
+        <w:pStyle w:val="TOC1"/>
         <w:tabs>
           <w:tab w:val="left" w:pos="432"/>
         </w:tabs>
@@ -723,7 +731,7 @@
     </w:p>
     <w:p>
       <w:pPr>
-        <w:pStyle w:val="Sadraj1"/>
+        <w:pStyle w:val="TOC1"/>
         <w:tabs>
           <w:tab w:val="left" w:pos="432"/>
         </w:tabs>
@@ -801,7 +809,7 @@
     </w:p>
     <w:p>
       <w:pPr>
-        <w:pStyle w:val="Sadraj1"/>
+        <w:pStyle w:val="TOC1"/>
         <w:tabs>
           <w:tab w:val="left" w:pos="432"/>
         </w:tabs>
@@ -879,7 +887,7 @@
     </w:p>
     <w:p>
       <w:pPr>
-        <w:pStyle w:val="Sadraj1"/>
+        <w:pStyle w:val="TOC1"/>
         <w:tabs>
           <w:tab w:val="left" w:pos="432"/>
         </w:tabs>
@@ -958,7 +966,7 @@
     </w:p>
     <w:p>
       <w:pPr>
-        <w:pStyle w:val="Sadraj1"/>
+        <w:pStyle w:val="TOC1"/>
         <w:tabs>
           <w:tab w:val="left" w:pos="432"/>
         </w:tabs>
@@ -1037,7 +1045,7 @@
     </w:p>
     <w:p>
       <w:pPr>
-        <w:pStyle w:val="Sadraj1"/>
+        <w:pStyle w:val="TOC1"/>
         <w:tabs>
           <w:tab w:val="left" w:pos="432"/>
         </w:tabs>
@@ -1116,7 +1124,7 @@
     </w:p>
     <w:p>
       <w:pPr>
-        <w:pStyle w:val="Sadraj1"/>
+        <w:pStyle w:val="TOC1"/>
         <w:tabs>
           <w:tab w:val="left" w:pos="432"/>
         </w:tabs>
@@ -1194,7 +1202,7 @@
     </w:p>
     <w:p>
       <w:pPr>
-        <w:pStyle w:val="Sadraj2"/>
+        <w:pStyle w:val="TOC2"/>
         <w:tabs>
           <w:tab w:val="left" w:pos="1000"/>
         </w:tabs>
@@ -1272,7 +1280,7 @@
     </w:p>
     <w:p>
       <w:pPr>
-        <w:pStyle w:val="Sadraj2"/>
+        <w:pStyle w:val="TOC2"/>
         <w:tabs>
           <w:tab w:val="left" w:pos="1000"/>
         </w:tabs>
@@ -1350,7 +1358,7 @@
     </w:p>
     <w:p>
       <w:pPr>
-        <w:pStyle w:val="Sadraj2"/>
+        <w:pStyle w:val="TOC2"/>
         <w:tabs>
           <w:tab w:val="left" w:pos="1000"/>
         </w:tabs>
@@ -1428,7 +1436,7 @@
     </w:p>
     <w:p>
       <w:pPr>
-        <w:pStyle w:val="Sadraj1"/>
+        <w:pStyle w:val="TOC1"/>
         <w:tabs>
           <w:tab w:val="left" w:pos="432"/>
         </w:tabs>
@@ -1506,7 +1514,7 @@
     </w:p>
     <w:p>
       <w:pPr>
-        <w:pStyle w:val="Naslov"/>
+        <w:pStyle w:val="Title"/>
         <w:rPr>
           <w:lang w:val="sr-Latn-CS"/>
         </w:rPr>
@@ -1535,7 +1543,7 @@
     </w:p>
     <w:p>
       <w:pPr>
-        <w:pStyle w:val="Naslov1"/>
+        <w:pStyle w:val="Heading1"/>
         <w:numPr>
           <w:ilvl w:val="0"/>
           <w:numId w:val="5"/>
@@ -1544,102 +1552,12 @@
           <w:lang w:val="sr-Latn-CS"/>
         </w:rPr>
       </w:pPr>
-      <w:bookmarkStart w:id="0" w:name="_Toc193690323"/>
+      <w:bookmarkStart w:id="1" w:name="_Toc193690323"/>
       <w:r>
         <w:rPr>
           <w:lang w:val="sr-Latn-CS"/>
         </w:rPr>
         <w:t>Cilj</w:t>
-      </w:r>
-      <w:r>
-        <w:rPr>
-          <w:lang w:val="sr-Latn-CS"/>
-        </w:rPr>
-        <w:t xml:space="preserve"> dokumenta</w:t>
-      </w:r>
-      <w:bookmarkEnd w:id="0"/>
-    </w:p>
-    <w:p>
-      <w:pPr>
-        <w:pStyle w:val="Tijeloteksta"/>
-        <w:rPr>
-          <w:lang w:val="sr-Latn-CS"/>
-        </w:rPr>
-      </w:pPr>
-      <w:r>
-        <w:rPr>
-          <w:lang w:val="sr-Latn-CS"/>
-        </w:rPr>
-        <w:t xml:space="preserve">Cilj </w:t>
-      </w:r>
-      <w:r>
-        <w:rPr>
-          <w:lang w:val="sr-Latn-CS"/>
-        </w:rPr>
-        <w:t xml:space="preserve">dokumenta </w:t>
-      </w:r>
-      <w:r>
-        <w:rPr>
-          <w:lang w:val="sr-Latn-CS"/>
-        </w:rPr>
-        <w:t xml:space="preserve">je definisanje </w:t>
-      </w:r>
-      <w:r>
-        <w:rPr>
-          <w:lang w:val="sr-Latn-CS"/>
-        </w:rPr>
-        <w:t xml:space="preserve">zadataka i njihovo </w:t>
-      </w:r>
-      <w:r>
-        <w:rPr>
-          <w:lang w:val="sr-Latn-CS"/>
-        </w:rPr>
-        <w:t>organiz</w:t>
-      </w:r>
-      <w:r>
-        <w:rPr>
-          <w:lang w:val="sr-Latn-CS"/>
-        </w:rPr>
-        <w:t>ovanje</w:t>
-      </w:r>
-      <w:r>
-        <w:rPr>
-          <w:lang w:val="sr-Latn-CS"/>
-        </w:rPr>
-        <w:t xml:space="preserve"> u faze i iteracije</w:t>
-      </w:r>
-      <w:r>
-        <w:rPr>
-          <w:lang w:val="sr-Latn-CS"/>
-        </w:rPr>
-        <w:t xml:space="preserve"> potrebne za implementaciju </w:t>
-      </w:r>
-      <w:r>
-        <w:rPr>
-          <w:lang w:val="sr-Latn-CS"/>
-        </w:rPr>
-        <w:t>aplikacije za dodiranje i dekodirane bloka binarnih brojeva korišćenjem cikličnog Golay(23,12) koda.</w:t>
-      </w:r>
-      <w:r>
-        <w:rPr>
-          <w:lang w:val="sr-Latn-CS"/>
-        </w:rPr>
-        <w:t xml:space="preserve">  </w:t>
-      </w:r>
-    </w:p>
-    <w:p>
-      <w:pPr>
-        <w:pStyle w:val="Naslov1"/>
-        <w:rPr>
-          <w:lang w:val="sr-Latn-CS"/>
-        </w:rPr>
-      </w:pPr>
-      <w:bookmarkStart w:id="1" w:name="_Toc193690324"/>
-      <w:r>
-        <w:rPr>
-          <w:lang w:val="sr-Latn-CS"/>
-        </w:rPr>
-        <w:t>Opseg</w:t>
       </w:r>
       <w:r>
         <w:rPr>
@@ -1651,7 +1569,7 @@
     </w:p>
     <w:p>
       <w:pPr>
-        <w:pStyle w:val="Tijeloteksta"/>
+        <w:pStyle w:val="BodyText"/>
         <w:rPr>
           <w:lang w:val="sr-Latn-CS"/>
         </w:rPr>
@@ -1660,84 +1578,88 @@
         <w:rPr>
           <w:lang w:val="sr-Latn-CS"/>
         </w:rPr>
-        <w:t>Dokument opisuje opšti plan koji</w:t>
-      </w:r>
-      <w:r>
-        <w:rPr>
-          <w:lang w:val="sr-Latn-CS"/>
-        </w:rPr>
-        <w:t xml:space="preserve"> će biti korišćen od strane TIM-07</w:t>
-      </w:r>
-      <w:r>
-        <w:rPr>
-          <w:lang w:val="sr-Latn-CS"/>
-        </w:rPr>
-        <w:t xml:space="preserve"> za </w:t>
-      </w:r>
-      <w:r>
-        <w:rPr>
-          <w:lang w:val="sr-Latn-CS"/>
-        </w:rPr>
-        <w:t>razvoj</w:t>
-      </w:r>
-      <w:r>
-        <w:rPr>
-          <w:lang w:val="sr-Latn-CS"/>
-        </w:rPr>
-        <w:t xml:space="preserve"> za razvoj aplikacije za kodiranje namenje</w:t>
-      </w:r>
-      <w:r>
-        <w:rPr>
-          <w:lang w:val="sr-Latn-CS"/>
-        </w:rPr>
-        <w:t>ne za edukativne svrhe.</w:t>
+        <w:t xml:space="preserve">Cilj </w:t>
+      </w:r>
+      <w:r>
+        <w:rPr>
+          <w:lang w:val="sr-Latn-CS"/>
+        </w:rPr>
+        <w:t xml:space="preserve">dokumenta </w:t>
+      </w:r>
+      <w:r>
+        <w:rPr>
+          <w:lang w:val="sr-Latn-CS"/>
+        </w:rPr>
+        <w:t xml:space="preserve">je definisanje </w:t>
+      </w:r>
+      <w:r>
+        <w:rPr>
+          <w:lang w:val="sr-Latn-CS"/>
+        </w:rPr>
+        <w:t xml:space="preserve">zadataka i njihovo </w:t>
+      </w:r>
+      <w:r>
+        <w:rPr>
+          <w:lang w:val="sr-Latn-CS"/>
+        </w:rPr>
+        <w:t>organiz</w:t>
+      </w:r>
+      <w:r>
+        <w:rPr>
+          <w:lang w:val="sr-Latn-CS"/>
+        </w:rPr>
+        <w:t>ovanje</w:t>
+      </w:r>
+      <w:r>
+        <w:rPr>
+          <w:lang w:val="sr-Latn-CS"/>
+        </w:rPr>
+        <w:t xml:space="preserve"> u faze i iteracije</w:t>
+      </w:r>
+      <w:r>
+        <w:rPr>
+          <w:lang w:val="sr-Latn-CS"/>
+        </w:rPr>
+        <w:t xml:space="preserve"> potrebne za implementaciju </w:t>
+      </w:r>
+      <w:r>
+        <w:rPr>
+          <w:lang w:val="sr-Latn-CS"/>
+        </w:rPr>
+        <w:t>aplikacije za dodiranje i dekodirane bloka binarnih brojeva korišćenjem cikličnog Golay(23,12) koda.</w:t>
+      </w:r>
+      <w:r>
+        <w:rPr>
+          <w:lang w:val="sr-Latn-CS"/>
+        </w:rPr>
+        <w:t xml:space="preserve">  </w:t>
       </w:r>
     </w:p>
     <w:p>
       <w:pPr>
-        <w:pStyle w:val="Tijeloteksta"/>
+        <w:pStyle w:val="Heading1"/>
         <w:rPr>
           <w:lang w:val="sr-Latn-CS"/>
         </w:rPr>
       </w:pPr>
-      <w:r>
-        <w:rPr>
-          <w:lang w:val="sr-Latn-CS"/>
-        </w:rPr>
-        <w:t xml:space="preserve">Plan opisan u ovom dokumentu zasnovan je na opisu sistema koji se želi razviti datom u predlogu projekta </w:t>
-      </w:r>
-      <w:r>
-        <w:rPr>
-          <w:lang w:val="sr-Latn-CS"/>
-        </w:rPr>
-        <w:t>[1].</w:t>
-      </w:r>
-      <w:r>
-        <w:rPr>
-          <w:lang w:val="sr-Latn-CS"/>
-        </w:rPr>
-        <w:t xml:space="preserve">  </w:t>
-      </w:r>
-    </w:p>
-    <w:p>
-      <w:pPr>
-        <w:pStyle w:val="Naslov1"/>
-        <w:rPr>
-          <w:lang w:val="sr-Latn-CS"/>
-        </w:rPr>
-      </w:pPr>
-      <w:bookmarkStart w:id="2" w:name="_Toc193690325"/>
-      <w:r>
-        <w:rPr>
-          <w:lang w:val="sr-Latn-CS"/>
-        </w:rPr>
-        <w:t>Reference</w:t>
+      <w:bookmarkStart w:id="2" w:name="_Toc193690324"/>
+      <w:r>
+        <w:rPr>
+          <w:lang w:val="sr-Latn-CS"/>
+        </w:rPr>
+        <w:t>Opseg</w:t>
+      </w:r>
+      <w:r>
+        <w:rPr>
+          <w:lang w:val="sr-Latn-CS"/>
+        </w:rPr>
+        <w:t xml:space="preserve"> dokumenta</w:t>
       </w:r>
       <w:bookmarkEnd w:id="2"/>
     </w:p>
     <w:p>
       <w:pPr>
-        <w:pStyle w:val="Tijeloteksta"/>
+        <w:pStyle w:val="BodyText"/>
         <w:rPr>
           <w:lang w:val="sr-Latn-CS"/>
         </w:rPr>
@@ -1746,18 +1668,104 @@
         <w:rPr>
           <w:lang w:val="sr-Latn-CS"/>
         </w:rPr>
-        <w:t>Spisak korišćene literature</w:t>
-      </w:r>
-      <w:r>
-        <w:rPr>
-          <w:lang w:val="sr-Latn-CS"/>
-        </w:rPr>
-        <w:t>:</w:t>
+        <w:t>Dokument opisuje opšti plan koji</w:t>
+      </w:r>
+      <w:r>
+        <w:rPr>
+          <w:lang w:val="sr-Latn-CS"/>
+        </w:rPr>
+        <w:t xml:space="preserve"> će biti korišćen od strane TIM-07</w:t>
+      </w:r>
+      <w:r>
+        <w:rPr>
+          <w:lang w:val="sr-Latn-CS"/>
+        </w:rPr>
+        <w:t xml:space="preserve"> za </w:t>
+      </w:r>
+      <w:r>
+        <w:rPr>
+          <w:lang w:val="sr-Latn-CS"/>
+        </w:rPr>
+        <w:t>razvoj</w:t>
+      </w:r>
+      <w:r>
+        <w:rPr>
+          <w:lang w:val="sr-Latn-CS"/>
+        </w:rPr>
+        <w:t xml:space="preserve"> za razvoj aplikacije za kodiranje namenje</w:t>
+      </w:r>
+      <w:r>
+        <w:rPr>
+          <w:lang w:val="sr-Latn-CS"/>
+        </w:rPr>
+        <w:t>ne za edukativne svrhe.</w:t>
       </w:r>
     </w:p>
     <w:p>
       <w:pPr>
-        <w:pStyle w:val="Tijeloteksta"/>
+        <w:pStyle w:val="BodyText"/>
+        <w:rPr>
+          <w:lang w:val="sr-Latn-CS"/>
+        </w:rPr>
+      </w:pPr>
+      <w:r>
+        <w:rPr>
+          <w:lang w:val="sr-Latn-CS"/>
+        </w:rPr>
+        <w:t xml:space="preserve">Plan opisan u ovom dokumentu zasnovan je na opisu sistema koji se želi razviti datom u predlogu projekta </w:t>
+      </w:r>
+      <w:r>
+        <w:rPr>
+          <w:lang w:val="sr-Latn-CS"/>
+        </w:rPr>
+        <w:t>[1].</w:t>
+      </w:r>
+      <w:r>
+        <w:rPr>
+          <w:lang w:val="sr-Latn-CS"/>
+        </w:rPr>
+        <w:t xml:space="preserve">  </w:t>
+      </w:r>
+    </w:p>
+    <w:p>
+      <w:pPr>
+        <w:pStyle w:val="Heading1"/>
+        <w:rPr>
+          <w:lang w:val="sr-Latn-CS"/>
+        </w:rPr>
+      </w:pPr>
+      <w:bookmarkStart w:id="3" w:name="_Toc193690325"/>
+      <w:r>
+        <w:rPr>
+          <w:lang w:val="sr-Latn-CS"/>
+        </w:rPr>
+        <w:t>Reference</w:t>
+      </w:r>
+      <w:bookmarkEnd w:id="3"/>
+    </w:p>
+    <w:p>
+      <w:pPr>
+        <w:pStyle w:val="BodyText"/>
+        <w:rPr>
+          <w:lang w:val="sr-Latn-CS"/>
+        </w:rPr>
+      </w:pPr>
+      <w:r>
+        <w:rPr>
+          <w:lang w:val="sr-Latn-CS"/>
+        </w:rPr>
+        <w:t>Spisak korišćene literature</w:t>
+      </w:r>
+      <w:r>
+        <w:rPr>
+          <w:lang w:val="sr-Latn-CS"/>
+        </w:rPr>
+        <w:t>:</w:t>
+      </w:r>
+    </w:p>
+    <w:p>
+      <w:pPr>
+        <w:pStyle w:val="BodyText"/>
         <w:numPr>
           <w:ilvl w:val="0"/>
           <w:numId w:val="11"/>
@@ -1852,7 +1860,7 @@
     </w:p>
     <w:p>
       <w:pPr>
-        <w:pStyle w:val="Tijeloteksta"/>
+        <w:pStyle w:val="BodyText"/>
         <w:numPr>
           <w:ilvl w:val="0"/>
           <w:numId w:val="11"/>
@@ -1905,23 +1913,23 @@
     </w:p>
     <w:p>
       <w:pPr>
-        <w:pStyle w:val="Naslov1"/>
+        <w:pStyle w:val="Heading1"/>
         <w:rPr>
           <w:lang w:val="sr-Latn-CS"/>
         </w:rPr>
       </w:pPr>
-      <w:bookmarkStart w:id="3" w:name="_Toc193690326"/>
+      <w:bookmarkStart w:id="4" w:name="_Toc193690326"/>
       <w:r>
         <w:rPr>
           <w:lang w:val="sr-Latn-CS"/>
         </w:rPr>
         <w:t>Plan razvojnih faza</w:t>
       </w:r>
-      <w:bookmarkEnd w:id="3"/>
+      <w:bookmarkEnd w:id="4"/>
     </w:p>
     <w:p>
       <w:pPr>
-        <w:pStyle w:val="Tijeloteksta"/>
+        <w:pStyle w:val="BodyText"/>
         <w:rPr>
           <w:lang w:val="sr-Latn-CS"/>
         </w:rPr>
@@ -1971,7 +1979,7 @@
     </w:p>
     <w:p>
       <w:pPr>
-        <w:pStyle w:val="Tijeloteksta"/>
+        <w:pStyle w:val="BodyText"/>
         <w:rPr>
           <w:lang w:val="sr-Latn-CS"/>
         </w:rPr>
@@ -2008,7 +2016,7 @@
           </w:tcPr>
           <w:p>
             <w:pPr>
-              <w:pStyle w:val="Tijeloteksta"/>
+              <w:pStyle w:val="BodyText"/>
               <w:ind w:left="0"/>
               <w:rPr>
                 <w:rFonts w:ascii="Arial" w:hAnsi="Arial"/>
@@ -2032,7 +2040,7 @@
           </w:tcPr>
           <w:p>
             <w:pPr>
-              <w:pStyle w:val="Tijeloteksta"/>
+              <w:pStyle w:val="BodyText"/>
               <w:ind w:left="0"/>
               <w:rPr>
                 <w:rFonts w:ascii="Arial" w:hAnsi="Arial"/>
@@ -2056,7 +2064,7 @@
           </w:tcPr>
           <w:p>
             <w:pPr>
-              <w:pStyle w:val="Tijeloteksta"/>
+              <w:pStyle w:val="BodyText"/>
               <w:ind w:left="0"/>
               <w:rPr>
                 <w:rFonts w:ascii="Arial" w:hAnsi="Arial"/>
@@ -2085,7 +2093,7 @@
           </w:tcPr>
           <w:p>
             <w:pPr>
-              <w:pStyle w:val="Tijeloteksta"/>
+              <w:pStyle w:val="BodyText"/>
               <w:ind w:left="0"/>
               <w:rPr>
                 <w:lang w:val="sr-Latn-CS"/>
@@ -2105,7 +2113,7 @@
           </w:tcPr>
           <w:p>
             <w:pPr>
-              <w:pStyle w:val="Tijeloteksta"/>
+              <w:pStyle w:val="BodyText"/>
               <w:ind w:left="0"/>
               <w:rPr>
                 <w:lang w:val="sr-Latn-CS"/>
@@ -2125,7 +2133,7 @@
           </w:tcPr>
           <w:p>
             <w:pPr>
-              <w:pStyle w:val="Tijeloteksta"/>
+              <w:pStyle w:val="BodyText"/>
               <w:ind w:left="0"/>
               <w:rPr>
                 <w:lang w:val="sr-Latn-CS"/>
@@ -2150,7 +2158,7 @@
           </w:tcPr>
           <w:p>
             <w:pPr>
-              <w:pStyle w:val="Tijeloteksta"/>
+              <w:pStyle w:val="BodyText"/>
               <w:ind w:left="0"/>
               <w:rPr>
                 <w:lang w:val="sr-Latn-CS"/>
@@ -2170,7 +2178,7 @@
           </w:tcPr>
           <w:p>
             <w:pPr>
-              <w:pStyle w:val="Tijeloteksta"/>
+              <w:pStyle w:val="BodyText"/>
               <w:ind w:left="0"/>
               <w:rPr>
                 <w:lang w:val="sr-Latn-CS"/>
@@ -2190,7 +2198,7 @@
           </w:tcPr>
           <w:p>
             <w:pPr>
-              <w:pStyle w:val="Tijeloteksta"/>
+              <w:pStyle w:val="BodyText"/>
               <w:ind w:left="0"/>
               <w:rPr>
                 <w:lang w:val="sr-Latn-CS"/>
@@ -2221,7 +2229,7 @@
           </w:tcPr>
           <w:p>
             <w:pPr>
-              <w:pStyle w:val="Tijeloteksta"/>
+              <w:pStyle w:val="BodyText"/>
               <w:ind w:left="0"/>
               <w:rPr>
                 <w:lang w:val="sr-Latn-CS"/>
@@ -2241,7 +2249,7 @@
           </w:tcPr>
           <w:p>
             <w:pPr>
-              <w:pStyle w:val="Tijeloteksta"/>
+              <w:pStyle w:val="BodyText"/>
               <w:ind w:left="0"/>
               <w:rPr>
                 <w:lang w:val="sr-Latn-CS"/>
@@ -2261,7 +2269,7 @@
           </w:tcPr>
           <w:p>
             <w:pPr>
-              <w:pStyle w:val="Tijeloteksta"/>
+              <w:pStyle w:val="BodyText"/>
               <w:ind w:left="0"/>
               <w:rPr>
                 <w:lang w:val="sr-Latn-CS"/>
@@ -2292,7 +2300,7 @@
           </w:tcPr>
           <w:p>
             <w:pPr>
-              <w:pStyle w:val="Tijeloteksta"/>
+              <w:pStyle w:val="BodyText"/>
               <w:ind w:left="0"/>
               <w:rPr>
                 <w:lang w:val="sr-Latn-CS"/>
@@ -2312,7 +2320,7 @@
           </w:tcPr>
           <w:p>
             <w:pPr>
-              <w:pStyle w:val="Tijeloteksta"/>
+              <w:pStyle w:val="BodyText"/>
               <w:ind w:left="0"/>
               <w:rPr>
                 <w:lang w:val="sr-Latn-CS"/>
@@ -2332,7 +2340,7 @@
           </w:tcPr>
           <w:p>
             <w:pPr>
-              <w:pStyle w:val="Tijeloteksta"/>
+              <w:pStyle w:val="BodyText"/>
               <w:ind w:left="0"/>
               <w:rPr>
                 <w:lang w:val="sr-Latn-CS"/>
@@ -2350,7 +2358,7 @@
     </w:tbl>
     <w:p>
       <w:pPr>
-        <w:pStyle w:val="Tijeloteksta"/>
+        <w:pStyle w:val="BodyText"/>
         <w:rPr>
           <w:lang w:val="sr-Latn-CS"/>
         </w:rPr>
@@ -2358,7 +2366,7 @@
     </w:p>
     <w:p>
       <w:pPr>
-        <w:pStyle w:val="Tijeloteksta"/>
+        <w:pStyle w:val="BodyText"/>
         <w:tabs>
           <w:tab w:val="num" w:pos="1440"/>
         </w:tabs>
@@ -2447,7 +2455,7 @@
     </w:p>
     <w:p>
       <w:pPr>
-        <w:pStyle w:val="Tijeloteksta"/>
+        <w:pStyle w:val="BodyText"/>
         <w:tabs>
           <w:tab w:val="num" w:pos="1440"/>
         </w:tabs>
@@ -2496,7 +2504,7 @@
           </w:tcPr>
           <w:p>
             <w:pPr>
-              <w:pStyle w:val="Tijeloteksta"/>
+              <w:pStyle w:val="BodyText"/>
               <w:ind w:left="0"/>
               <w:rPr>
                 <w:b/>
@@ -2519,7 +2527,7 @@
           </w:tcPr>
           <w:p>
             <w:pPr>
-              <w:pStyle w:val="Tijeloteksta"/>
+              <w:pStyle w:val="BodyText"/>
               <w:ind w:left="0"/>
               <w:rPr>
                 <w:b/>
@@ -2541,7 +2549,7 @@
           </w:tcPr>
           <w:p>
             <w:pPr>
-              <w:pStyle w:val="Tijeloteksta"/>
+              <w:pStyle w:val="BodyText"/>
               <w:ind w:left="0"/>
               <w:rPr>
                 <w:b/>
@@ -2568,7 +2576,7 @@
           </w:tcPr>
           <w:p>
             <w:pPr>
-              <w:pStyle w:val="Tijeloteksta"/>
+              <w:pStyle w:val="BodyText"/>
               <w:ind w:left="0"/>
               <w:rPr>
                 <w:lang w:val="sr-Latn-CS"/>
@@ -2588,7 +2596,7 @@
           </w:tcPr>
           <w:p>
             <w:pPr>
-              <w:pStyle w:val="Tijeloteksta"/>
+              <w:pStyle w:val="BodyText"/>
               <w:ind w:left="0"/>
               <w:rPr>
                 <w:lang w:val="sr-Latn-CS"/>
@@ -2632,7 +2640,7 @@
           </w:tcPr>
           <w:p>
             <w:pPr>
-              <w:pStyle w:val="Tijeloteksta"/>
+              <w:pStyle w:val="BodyText"/>
               <w:ind w:left="0"/>
               <w:rPr>
                 <w:b/>
@@ -2649,7 +2657,7 @@
           </w:p>
           <w:p>
             <w:pPr>
-              <w:pStyle w:val="Tijeloteksta"/>
+              <w:pStyle w:val="BodyText"/>
               <w:ind w:left="0"/>
               <w:rPr>
                 <w:b/>
@@ -2675,7 +2683,7 @@
           </w:tcPr>
           <w:p>
             <w:pPr>
-              <w:pStyle w:val="Tijeloteksta"/>
+              <w:pStyle w:val="BodyText"/>
               <w:ind w:left="0"/>
               <w:rPr>
                 <w:lang w:val="sr-Latn-CS"/>
@@ -2695,7 +2703,7 @@
           </w:tcPr>
           <w:p>
             <w:pPr>
-              <w:pStyle w:val="Tijeloteksta"/>
+              <w:pStyle w:val="BodyText"/>
               <w:ind w:left="0"/>
               <w:rPr>
                 <w:lang w:val="sr-Latn-CS"/>
@@ -2740,7 +2748,7 @@
           </w:p>
           <w:p>
             <w:pPr>
-              <w:pStyle w:val="Tijeloteksta"/>
+              <w:pStyle w:val="BodyText"/>
               <w:ind w:left="0"/>
               <w:rPr>
                 <w:lang w:val="sr-Latn-CS"/>
@@ -2755,7 +2763,7 @@
           </w:p>
           <w:p>
             <w:pPr>
-              <w:pStyle w:val="Tijeloteksta"/>
+              <w:pStyle w:val="BodyText"/>
               <w:ind w:left="0"/>
               <w:rPr>
                 <w:lang w:val="sr-Latn-CS"/>
@@ -2775,7 +2783,7 @@
           </w:tcPr>
           <w:p>
             <w:pPr>
-              <w:pStyle w:val="Tijeloteksta"/>
+              <w:pStyle w:val="BodyText"/>
               <w:ind w:left="0"/>
               <w:rPr>
                 <w:b/>
@@ -2792,7 +2800,7 @@
           </w:p>
           <w:p>
             <w:pPr>
-              <w:pStyle w:val="Tijeloteksta"/>
+              <w:pStyle w:val="BodyText"/>
               <w:ind w:left="0"/>
               <w:rPr>
                 <w:b/>
@@ -2809,7 +2817,7 @@
           </w:p>
           <w:p>
             <w:pPr>
-              <w:pStyle w:val="Tijeloteksta"/>
+              <w:pStyle w:val="BodyText"/>
               <w:ind w:left="0"/>
               <w:rPr>
                 <w:lang w:val="sr-Latn-CS"/>
@@ -2824,7 +2832,7 @@
           </w:p>
           <w:p>
             <w:pPr>
-              <w:pStyle w:val="Tijeloteksta"/>
+              <w:pStyle w:val="BodyText"/>
               <w:ind w:left="0"/>
               <w:rPr>
                 <w:lang w:val="sr-Latn-CS"/>
@@ -2849,7 +2857,7 @@
           </w:tcPr>
           <w:p>
             <w:pPr>
-              <w:pStyle w:val="Tijeloteksta"/>
+              <w:pStyle w:val="BodyText"/>
               <w:ind w:left="0"/>
               <w:rPr>
                 <w:lang w:val="sr-Latn-CS"/>
@@ -2869,7 +2877,7 @@
           </w:tcPr>
           <w:p>
             <w:pPr>
-              <w:pStyle w:val="Tijeloteksta"/>
+              <w:pStyle w:val="BodyText"/>
               <w:ind w:left="0"/>
               <w:rPr>
                 <w:lang w:val="sr-Latn-CS"/>
@@ -2908,7 +2916,7 @@
           </w:p>
           <w:p>
             <w:pPr>
-              <w:pStyle w:val="Tijeloteksta"/>
+              <w:pStyle w:val="BodyText"/>
               <w:ind w:left="0"/>
               <w:rPr>
                 <w:lang w:val="sr-Latn-CS"/>
@@ -2952,7 +2960,7 @@
           </w:tcPr>
           <w:p>
             <w:pPr>
-              <w:pStyle w:val="Tijeloteksta"/>
+              <w:pStyle w:val="BodyText"/>
               <w:ind w:left="0"/>
               <w:rPr>
                 <w:b/>
@@ -2969,7 +2977,7 @@
           </w:p>
           <w:p>
             <w:pPr>
-              <w:pStyle w:val="Tijeloteksta"/>
+              <w:pStyle w:val="BodyText"/>
               <w:ind w:left="0"/>
               <w:rPr>
                 <w:lang w:val="sr-Latn-CS"/>
@@ -2984,7 +2992,7 @@
           </w:p>
           <w:p>
             <w:pPr>
-              <w:pStyle w:val="Tijeloteksta"/>
+              <w:pStyle w:val="BodyText"/>
               <w:ind w:left="0"/>
               <w:rPr>
                 <w:b/>
@@ -3001,7 +3009,7 @@
           </w:p>
           <w:p>
             <w:pPr>
-              <w:pStyle w:val="Tijeloteksta"/>
+              <w:pStyle w:val="BodyText"/>
               <w:ind w:left="0"/>
               <w:rPr>
                 <w:lang w:val="sr-Latn-CS"/>
@@ -3016,7 +3024,7 @@
           </w:p>
           <w:p>
             <w:pPr>
-              <w:pStyle w:val="Tijeloteksta"/>
+              <w:pStyle w:val="BodyText"/>
               <w:ind w:left="0"/>
               <w:rPr>
                 <w:b/>
@@ -3061,7 +3069,7 @@
           </w:p>
           <w:p>
             <w:pPr>
-              <w:pStyle w:val="Tijeloteksta"/>
+              <w:pStyle w:val="BodyText"/>
               <w:ind w:left="0"/>
               <w:rPr>
                 <w:lang w:val="sr-Latn-CS"/>
@@ -3098,7 +3106,7 @@
           </w:tcPr>
           <w:p>
             <w:pPr>
-              <w:pStyle w:val="Tijeloteksta"/>
+              <w:pStyle w:val="BodyText"/>
               <w:ind w:left="0"/>
               <w:rPr>
                 <w:lang w:val="sr-Latn-CS"/>
@@ -3118,7 +3126,7 @@
           </w:tcPr>
           <w:p>
             <w:pPr>
-              <w:pStyle w:val="Tijeloteksta"/>
+              <w:pStyle w:val="BodyText"/>
               <w:ind w:left="0"/>
               <w:rPr>
                 <w:lang w:val="sr-Latn-CS"/>
@@ -3169,7 +3177,7 @@
           </w:p>
           <w:p>
             <w:pPr>
-              <w:pStyle w:val="Tijeloteksta"/>
+              <w:pStyle w:val="BodyText"/>
               <w:ind w:left="0"/>
               <w:rPr>
                 <w:lang w:val="sr-Latn-CS"/>
@@ -3243,7 +3251,7 @@
           </w:tcPr>
           <w:p>
             <w:pPr>
-              <w:pStyle w:val="Tijeloteksta"/>
+              <w:pStyle w:val="BodyText"/>
               <w:ind w:left="0"/>
               <w:rPr>
                 <w:b/>
@@ -3260,7 +3268,7 @@
           </w:p>
           <w:p>
             <w:pPr>
-              <w:pStyle w:val="Tijeloteksta"/>
+              <w:pStyle w:val="BodyText"/>
               <w:ind w:left="0"/>
               <w:rPr>
                 <w:b/>
@@ -3294,7 +3302,7 @@
     </w:tbl>
     <w:p>
       <w:pPr>
-        <w:pStyle w:val="Tijeloteksta"/>
+        <w:pStyle w:val="BodyText"/>
         <w:tabs>
           <w:tab w:val="num" w:pos="1440"/>
         </w:tabs>
@@ -3308,7 +3316,7 @@
     </w:p>
     <w:p>
       <w:pPr>
-        <w:pStyle w:val="Tijeloteksta"/>
+        <w:pStyle w:val="BodyText"/>
         <w:tabs>
           <w:tab w:val="num" w:pos="1440"/>
         </w:tabs>
@@ -3394,7 +3402,7 @@
     </w:p>
     <w:p>
       <w:pPr>
-        <w:pStyle w:val="Tijeloteksta"/>
+        <w:pStyle w:val="BodyText"/>
         <w:rPr>
           <w:lang w:val="sr-Latn-CS"/>
         </w:rPr>
@@ -3402,7 +3410,7 @@
     </w:p>
     <w:p>
       <w:pPr>
-        <w:pStyle w:val="Tijeloteksta"/>
+        <w:pStyle w:val="BodyText"/>
         <w:rPr>
           <w:lang w:val="sr-Latn-CS"/>
         </w:rPr>
@@ -3422,7 +3430,7 @@
     </w:p>
     <w:p>
       <w:pPr>
-        <w:pStyle w:val="Tijeloteksta"/>
+        <w:pStyle w:val="BodyText"/>
         <w:rPr>
           <w:lang w:val="sr-Latn-CS"/>
         </w:rPr>
@@ -3448,120 +3456,24 @@
     </w:p>
     <w:p>
       <w:pPr>
-        <w:pStyle w:val="Naslov1"/>
+        <w:pStyle w:val="Heading1"/>
         <w:rPr>
           <w:i/>
           <w:lang w:val="sr-Latn-CS"/>
         </w:rPr>
       </w:pPr>
-      <w:bookmarkStart w:id="4" w:name="_Toc193690327"/>
+      <w:bookmarkStart w:id="5" w:name="_Toc193690327"/>
       <w:r>
         <w:rPr>
           <w:lang w:val="sr-Latn-CS"/>
         </w:rPr>
         <w:t>Raspored aktivnosti</w:t>
-      </w:r>
-      <w:bookmarkEnd w:id="4"/>
-    </w:p>
-    <w:p>
-      <w:pPr>
-        <w:pStyle w:val="Tijeloteksta"/>
-        <w:rPr>
-          <w:lang w:val="sr-Latn-CS"/>
-        </w:rPr>
-      </w:pPr>
-      <w:r>
-        <w:rPr>
-          <w:lang w:val="sr-Latn-CS"/>
-        </w:rPr>
-        <w:t xml:space="preserve">Planirani raspored aktivnosti koji prikazuje faze, iteracije i očekivane rezultate projekta sadržan je u dokumentu </w:t>
-      </w:r>
-      <w:r>
-        <w:rPr>
-          <w:lang w:val="sr-Latn-CS"/>
-        </w:rPr>
-        <w:t>Golay(23,12)</w:t>
-      </w:r>
-      <w:r>
-        <w:rPr>
-          <w:lang w:val="sr-Latn-CS"/>
-        </w:rPr>
-        <w:t xml:space="preserve"> – Planirani raspored aktivnosti</w:t>
-      </w:r>
-      <w:r>
-        <w:rPr>
-          <w:lang w:val="sr-Latn-CS"/>
-        </w:rPr>
-        <w:t xml:space="preserve"> [</w:t>
-      </w:r>
-      <w:r>
-        <w:rPr>
-          <w:lang w:val="sr-Latn-CS"/>
-        </w:rPr>
-        <w:t>2</w:t>
-      </w:r>
-      <w:r>
-        <w:rPr>
-          <w:lang w:val="sr-Latn-CS"/>
-        </w:rPr>
-        <w:t>].</w:t>
-      </w:r>
-      <w:r>
-        <w:rPr>
-          <w:lang w:val="sr-Latn-CS"/>
-        </w:rPr>
-        <w:t xml:space="preserve"> </w:t>
-      </w:r>
-    </w:p>
-    <w:p>
-      <w:pPr>
-        <w:pStyle w:val="Tijeloteksta"/>
-        <w:rPr>
-          <w:b/>
-          <w:lang w:val="sr-Latn-CS"/>
-        </w:rPr>
-      </w:pPr>
-      <w:r>
-        <w:rPr>
-          <w:lang w:val="sr-Latn-CS"/>
-        </w:rPr>
-        <w:t xml:space="preserve">Pogledati dokument: </w:t>
-      </w:r>
-      <w:r>
-        <w:rPr>
-          <w:b/>
-          <w:lang w:val="sr-Latn-CS"/>
-        </w:rPr>
-        <w:t>TIM-07</w:t>
-      </w:r>
-      <w:r>
-        <w:rPr>
-          <w:b/>
-          <w:lang w:val="sr-Latn-CS"/>
-        </w:rPr>
-        <w:t>_Raspored_aktivnosti.mpp</w:t>
-      </w:r>
-    </w:p>
-    <w:p>
-      <w:pPr>
-        <w:pStyle w:val="Naslov1"/>
-        <w:rPr>
-          <w:i/>
-          <w:lang w:val="sr-Latn-CS"/>
-        </w:rPr>
-      </w:pPr>
-      <w:bookmarkStart w:id="5" w:name="_Toc193690328"/>
-      <w:r>
-        <w:rPr>
-          <w:lang w:val="sr-Latn-CS"/>
-        </w:rPr>
-        <w:t>Ciljevi iteracija</w:t>
       </w:r>
       <w:bookmarkEnd w:id="5"/>
     </w:p>
     <w:p>
       <w:pPr>
-        <w:pStyle w:val="Tijeloteksta"/>
+        <w:pStyle w:val="BodyText"/>
         <w:rPr>
           <w:lang w:val="sr-Latn-CS"/>
         </w:rPr>
@@ -3570,18 +3482,114 @@
         <w:rPr>
           <w:lang w:val="sr-Latn-CS"/>
         </w:rPr>
-        <w:t xml:space="preserve">Svaka faza se sastoji od razvojnih iteracija u kojima se razvija određena celina sistema. </w:t>
-      </w:r>
-      <w:r>
-        <w:rPr>
-          <w:lang w:val="sr-Latn-CS"/>
-        </w:rPr>
-        <w:t>U osnovi, ove iteracije treba da obezbede:</w:t>
+        <w:t xml:space="preserve">Planirani raspored aktivnosti koji prikazuje faze, iteracije i očekivane rezultate projekta sadržan je u dokumentu </w:t>
+      </w:r>
+      <w:r>
+        <w:rPr>
+          <w:lang w:val="sr-Latn-CS"/>
+        </w:rPr>
+        <w:t>Golay(23,12)</w:t>
+      </w:r>
+      <w:r>
+        <w:rPr>
+          <w:lang w:val="sr-Latn-CS"/>
+        </w:rPr>
+        <w:t xml:space="preserve"> – Planirani raspored aktivnosti</w:t>
+      </w:r>
+      <w:r>
+        <w:rPr>
+          <w:lang w:val="sr-Latn-CS"/>
+        </w:rPr>
+        <w:t xml:space="preserve"> [</w:t>
+      </w:r>
+      <w:r>
+        <w:rPr>
+          <w:lang w:val="sr-Latn-CS"/>
+        </w:rPr>
+        <w:t>2</w:t>
+      </w:r>
+      <w:r>
+        <w:rPr>
+          <w:lang w:val="sr-Latn-CS"/>
+        </w:rPr>
+        <w:t>].</w:t>
+      </w:r>
+      <w:r>
+        <w:rPr>
+          <w:lang w:val="sr-Latn-CS"/>
+        </w:rPr>
+        <w:t xml:space="preserve"> </w:t>
       </w:r>
     </w:p>
     <w:p>
       <w:pPr>
-        <w:pStyle w:val="Tijeloteksta"/>
+        <w:pStyle w:val="BodyText"/>
+        <w:rPr>
+          <w:b/>
+          <w:lang w:val="sr-Latn-CS"/>
+        </w:rPr>
+      </w:pPr>
+      <w:r>
+        <w:rPr>
+          <w:lang w:val="sr-Latn-CS"/>
+        </w:rPr>
+        <w:t xml:space="preserve">Pogledati dokument: </w:t>
+      </w:r>
+      <w:r>
+        <w:rPr>
+          <w:b/>
+          <w:lang w:val="sr-Latn-CS"/>
+        </w:rPr>
+        <w:t>TIM-07</w:t>
+      </w:r>
+      <w:r>
+        <w:rPr>
+          <w:b/>
+          <w:lang w:val="sr-Latn-CS"/>
+        </w:rPr>
+        <w:t>_Raspored_aktivnosti.mpp</w:t>
+      </w:r>
+    </w:p>
+    <w:p>
+      <w:pPr>
+        <w:pStyle w:val="Heading1"/>
+        <w:rPr>
+          <w:i/>
+          <w:lang w:val="sr-Latn-CS"/>
+        </w:rPr>
+      </w:pPr>
+      <w:bookmarkStart w:id="6" w:name="_Toc193690328"/>
+      <w:r>
+        <w:rPr>
+          <w:lang w:val="sr-Latn-CS"/>
+        </w:rPr>
+        <w:t>Ciljevi iteracija</w:t>
+      </w:r>
+      <w:bookmarkEnd w:id="6"/>
+    </w:p>
+    <w:p>
+      <w:pPr>
+        <w:pStyle w:val="BodyText"/>
+        <w:rPr>
+          <w:lang w:val="sr-Latn-CS"/>
+        </w:rPr>
+      </w:pPr>
+      <w:r>
+        <w:rPr>
+          <w:lang w:val="sr-Latn-CS"/>
+        </w:rPr>
+        <w:t xml:space="preserve">Svaka faza se sastoji od razvojnih iteracija u kojima se razvija određena celina sistema. </w:t>
+      </w:r>
+      <w:r>
+        <w:rPr>
+          <w:lang w:val="sr-Latn-CS"/>
+        </w:rPr>
+        <w:t>U osnovi, ove iteracije treba da obezbede:</w:t>
+      </w:r>
+    </w:p>
+    <w:p>
+      <w:pPr>
+        <w:pStyle w:val="BodyText"/>
         <w:numPr>
           <w:ilvl w:val="0"/>
           <w:numId w:val="12"/>
@@ -3604,7 +3612,7 @@
     </w:p>
     <w:p>
       <w:pPr>
-        <w:pStyle w:val="Tijeloteksta"/>
+        <w:pStyle w:val="BodyText"/>
         <w:numPr>
           <w:ilvl w:val="0"/>
           <w:numId w:val="12"/>
@@ -3627,7 +3635,7 @@
     </w:p>
     <w:p>
       <w:pPr>
-        <w:pStyle w:val="Tijeloteksta"/>
+        <w:pStyle w:val="BodyText"/>
         <w:numPr>
           <w:ilvl w:val="0"/>
           <w:numId w:val="12"/>
@@ -3650,7 +3658,7 @@
     </w:p>
     <w:p>
       <w:pPr>
-        <w:pStyle w:val="Tijeloteksta"/>
+        <w:pStyle w:val="BodyText"/>
         <w:rPr>
           <w:lang w:val="sr-Latn-CS"/>
         </w:rPr>
@@ -3691,7 +3699,7 @@
           </w:tcPr>
           <w:p>
             <w:pPr>
-              <w:pStyle w:val="Tijeloteksta"/>
+              <w:pStyle w:val="BodyText"/>
               <w:ind w:left="0"/>
               <w:rPr>
                 <w:rFonts w:ascii="Arial" w:hAnsi="Arial"/>
@@ -3716,7 +3724,7 @@
           </w:tcPr>
           <w:p>
             <w:pPr>
-              <w:pStyle w:val="Tijeloteksta"/>
+              <w:pStyle w:val="BodyText"/>
               <w:ind w:left="0"/>
               <w:rPr>
                 <w:rFonts w:ascii="Arial" w:hAnsi="Arial"/>
@@ -3740,7 +3748,7 @@
           </w:tcPr>
           <w:p>
             <w:pPr>
-              <w:pStyle w:val="Tijeloteksta"/>
+              <w:pStyle w:val="BodyText"/>
               <w:ind w:left="0"/>
               <w:rPr>
                 <w:rFonts w:ascii="Arial" w:hAnsi="Arial"/>
@@ -3764,7 +3772,7 @@
           </w:tcPr>
           <w:p>
             <w:pPr>
-              <w:pStyle w:val="Tijeloteksta"/>
+              <w:pStyle w:val="BodyText"/>
               <w:ind w:left="0"/>
               <w:rPr>
                 <w:rFonts w:ascii="Arial" w:hAnsi="Arial"/>
@@ -3788,7 +3796,7 @@
           </w:tcPr>
           <w:p>
             <w:pPr>
-              <w:pStyle w:val="Tijeloteksta"/>
+              <w:pStyle w:val="BodyText"/>
               <w:ind w:left="0"/>
               <w:rPr>
                 <w:rFonts w:ascii="Arial" w:hAnsi="Arial"/>
@@ -3814,7 +3822,7 @@
           </w:tcPr>
           <w:p>
             <w:pPr>
-              <w:pStyle w:val="Tijeloteksta"/>
+              <w:pStyle w:val="BodyText"/>
               <w:ind w:left="0"/>
               <w:rPr>
                 <w:lang w:val="sr-Latn-CS"/>
@@ -3834,7 +3842,7 @@
           </w:tcPr>
           <w:p>
             <w:pPr>
-              <w:pStyle w:val="Tijeloteksta"/>
+              <w:pStyle w:val="BodyText"/>
               <w:ind w:left="0"/>
               <w:rPr>
                 <w:lang w:val="sr-Latn-CS"/>
@@ -3854,7 +3862,7 @@
           </w:tcPr>
           <w:p>
             <w:pPr>
-              <w:pStyle w:val="Tijeloteksta"/>
+              <w:pStyle w:val="BodyText"/>
               <w:ind w:left="0"/>
               <w:rPr>
                 <w:lang w:val="sr-Latn-CS"/>
@@ -3875,7 +3883,7 @@
           </w:p>
           <w:p>
             <w:pPr>
-              <w:pStyle w:val="Tijeloteksta"/>
+              <w:pStyle w:val="BodyText"/>
               <w:ind w:left="0"/>
               <w:rPr>
                 <w:lang w:val="sr-Latn-CS"/>
@@ -3895,7 +3903,7 @@
           </w:tcPr>
           <w:p>
             <w:pPr>
-              <w:pStyle w:val="Tijeloteksta"/>
+              <w:pStyle w:val="BodyText"/>
               <w:ind w:left="0"/>
               <w:rPr>
                 <w:b/>
@@ -3917,7 +3925,7 @@
           </w:tcPr>
           <w:p>
             <w:pPr>
-              <w:pStyle w:val="Tijeloteksta"/>
+              <w:pStyle w:val="BodyText"/>
               <w:ind w:left="0"/>
               <w:rPr>
                 <w:lang w:val="sr-Latn-CS"/>
@@ -3932,7 +3940,7 @@
           </w:p>
           <w:p>
             <w:pPr>
-              <w:pStyle w:val="Tijeloteksta"/>
+              <w:pStyle w:val="BodyText"/>
               <w:ind w:left="0"/>
               <w:rPr>
                 <w:lang w:val="sr-Latn-CS"/>
@@ -3947,7 +3955,7 @@
           </w:p>
           <w:p>
             <w:pPr>
-              <w:pStyle w:val="Tijeloteksta"/>
+              <w:pStyle w:val="BodyText"/>
               <w:ind w:left="0"/>
               <w:rPr>
                 <w:lang w:val="sr-Latn-CS"/>
@@ -3969,7 +3977,7 @@
           </w:tcPr>
           <w:p>
             <w:pPr>
-              <w:pStyle w:val="Tijeloteksta"/>
+              <w:pStyle w:val="BodyText"/>
               <w:ind w:left="0"/>
               <w:rPr>
                 <w:lang w:val="sr-Latn-CS"/>
@@ -3989,7 +3997,7 @@
           </w:tcPr>
           <w:p>
             <w:pPr>
-              <w:pStyle w:val="Tijeloteksta"/>
+              <w:pStyle w:val="BodyText"/>
               <w:ind w:left="0"/>
               <w:rPr>
                 <w:lang w:val="sr-Latn-CS"/>
@@ -4033,7 +4041,7 @@
           </w:tcPr>
           <w:p>
             <w:pPr>
-              <w:pStyle w:val="Tijeloteksta"/>
+              <w:pStyle w:val="BodyText"/>
               <w:ind w:left="0"/>
               <w:rPr>
                 <w:lang w:val="sr-Latn-CS"/>
@@ -4054,7 +4062,7 @@
           </w:p>
           <w:p>
             <w:pPr>
-              <w:pStyle w:val="Tijeloteksta"/>
+              <w:pStyle w:val="BodyText"/>
               <w:ind w:left="0"/>
               <w:rPr>
                 <w:lang w:val="sr-Latn-CS"/>
@@ -4081,7 +4089,7 @@
           </w:p>
           <w:p>
             <w:pPr>
-              <w:pStyle w:val="Tijeloteksta"/>
+              <w:pStyle w:val="BodyText"/>
               <w:ind w:left="0"/>
               <w:rPr>
                 <w:lang w:val="sr-Latn-CS"/>
@@ -4101,7 +4109,7 @@
           </w:tcPr>
           <w:p>
             <w:pPr>
-              <w:pStyle w:val="Tijeloteksta"/>
+              <w:pStyle w:val="BodyText"/>
               <w:ind w:left="0"/>
               <w:rPr>
                 <w:b/>
@@ -4118,7 +4126,7 @@
           </w:p>
           <w:p>
             <w:pPr>
-              <w:pStyle w:val="Tijeloteksta"/>
+              <w:pStyle w:val="BodyText"/>
               <w:ind w:left="0"/>
               <w:rPr>
                 <w:b/>
@@ -4135,7 +4143,7 @@
           </w:p>
           <w:p>
             <w:pPr>
-              <w:pStyle w:val="Tijeloteksta"/>
+              <w:pStyle w:val="BodyText"/>
               <w:ind w:left="0"/>
               <w:rPr>
                 <w:lang w:val="sr-Latn-CS"/>
@@ -4150,7 +4158,7 @@
           </w:p>
           <w:p>
             <w:pPr>
-              <w:pStyle w:val="Tijeloteksta"/>
+              <w:pStyle w:val="BodyText"/>
               <w:ind w:left="0"/>
               <w:rPr>
                 <w:lang w:val="sr-Latn-CS"/>
@@ -4170,7 +4178,7 @@
           </w:tcPr>
           <w:p>
             <w:pPr>
-              <w:pStyle w:val="Tijeloteksta"/>
+              <w:pStyle w:val="BodyText"/>
               <w:ind w:left="0"/>
               <w:rPr>
                 <w:lang w:val="sr-Latn-CS"/>
@@ -4191,7 +4199,7 @@
           </w:p>
           <w:p>
             <w:pPr>
-              <w:pStyle w:val="Tijeloteksta"/>
+              <w:pStyle w:val="BodyText"/>
               <w:ind w:left="0"/>
               <w:rPr>
                 <w:lang w:val="sr-Latn-CS"/>
@@ -4212,7 +4220,7 @@
           </w:p>
           <w:p>
             <w:pPr>
-              <w:pStyle w:val="Tijeloteksta"/>
+              <w:pStyle w:val="BodyText"/>
               <w:ind w:left="0"/>
               <w:rPr>
                 <w:lang w:val="sr-Latn-CS"/>
@@ -4241,7 +4249,7 @@
           </w:tcPr>
           <w:p>
             <w:pPr>
-              <w:pStyle w:val="Tijeloteksta"/>
+              <w:pStyle w:val="BodyText"/>
               <w:ind w:left="0"/>
               <w:rPr>
                 <w:lang w:val="sr-Latn-CS"/>
@@ -4261,7 +4269,7 @@
           </w:tcPr>
           <w:p>
             <w:pPr>
-              <w:pStyle w:val="Tijeloteksta"/>
+              <w:pStyle w:val="BodyText"/>
               <w:ind w:left="0"/>
               <w:rPr>
                 <w:lang w:val="sr-Latn-CS"/>
@@ -4305,7 +4313,7 @@
           </w:tcPr>
           <w:p>
             <w:pPr>
-              <w:pStyle w:val="Tijeloteksta"/>
+              <w:pStyle w:val="BodyText"/>
               <w:ind w:left="0"/>
               <w:rPr>
                 <w:lang w:val="sr-Latn-CS"/>
@@ -4331,7 +4339,7 @@
           </w:tcPr>
           <w:p>
             <w:pPr>
-              <w:pStyle w:val="Tijeloteksta"/>
+              <w:pStyle w:val="BodyText"/>
               <w:ind w:left="0"/>
               <w:rPr>
                 <w:b/>
@@ -4348,7 +4356,7 @@
           </w:p>
           <w:p>
             <w:pPr>
-              <w:pStyle w:val="Tijeloteksta"/>
+              <w:pStyle w:val="BodyText"/>
               <w:ind w:left="0"/>
               <w:rPr>
                 <w:lang w:val="sr-Latn-CS"/>
@@ -4369,7 +4377,7 @@
           </w:p>
           <w:p>
             <w:pPr>
-              <w:pStyle w:val="Tijeloteksta"/>
+              <w:pStyle w:val="BodyText"/>
               <w:ind w:left="0"/>
               <w:rPr>
                 <w:b/>
@@ -4391,7 +4399,7 @@
           </w:tcPr>
           <w:p>
             <w:pPr>
-              <w:pStyle w:val="Tijeloteksta"/>
+              <w:pStyle w:val="BodyText"/>
               <w:ind w:left="0"/>
               <w:rPr>
                 <w:lang w:val="sr-Latn-CS"/>
@@ -4412,7 +4420,7 @@
           </w:p>
           <w:p>
             <w:pPr>
-              <w:pStyle w:val="Tijeloteksta"/>
+              <w:pStyle w:val="BodyText"/>
               <w:ind w:left="0"/>
               <w:rPr>
                 <w:lang w:val="sr-Latn-CS"/>
@@ -4441,7 +4449,7 @@
           </w:tcPr>
           <w:p>
             <w:pPr>
-              <w:pStyle w:val="Tijeloteksta"/>
+              <w:pStyle w:val="BodyText"/>
               <w:ind w:left="0"/>
               <w:rPr>
                 <w:lang w:val="sr-Latn-CS"/>
@@ -4455,7 +4463,7 @@
           </w:tcPr>
           <w:p>
             <w:pPr>
-              <w:pStyle w:val="Tijeloteksta"/>
+              <w:pStyle w:val="BodyText"/>
               <w:ind w:left="0"/>
               <w:rPr>
                 <w:lang w:val="sr-Latn-CS"/>
@@ -4499,7 +4507,7 @@
           </w:tcPr>
           <w:p>
             <w:pPr>
-              <w:pStyle w:val="Tijeloteksta"/>
+              <w:pStyle w:val="BodyText"/>
               <w:ind w:left="0"/>
               <w:rPr>
                 <w:lang w:val="sr-Latn-CS"/>
@@ -4514,7 +4522,7 @@
           </w:p>
           <w:p>
             <w:pPr>
-              <w:pStyle w:val="Tijeloteksta"/>
+              <w:pStyle w:val="BodyText"/>
               <w:ind w:left="0"/>
               <w:rPr>
                 <w:lang w:val="sr-Latn-CS"/>
@@ -4534,7 +4542,7 @@
           </w:tcPr>
           <w:p>
             <w:pPr>
-              <w:pStyle w:val="Tijeloteksta"/>
+              <w:pStyle w:val="BodyText"/>
               <w:ind w:left="0"/>
               <w:rPr>
                 <w:b/>
@@ -4565,7 +4573,7 @@
           </w:p>
           <w:p>
             <w:pPr>
-              <w:pStyle w:val="Tijeloteksta"/>
+              <w:pStyle w:val="BodyText"/>
               <w:ind w:left="0"/>
               <w:rPr>
                 <w:lang w:val="sr-Latn-CS"/>
@@ -4585,7 +4593,7 @@
           </w:tcPr>
           <w:p>
             <w:pPr>
-              <w:pStyle w:val="Tijeloteksta"/>
+              <w:pStyle w:val="BodyText"/>
               <w:ind w:left="0"/>
               <w:rPr>
                 <w:lang w:val="sr-Latn-CS"/>
@@ -4606,7 +4614,7 @@
           </w:p>
           <w:p>
             <w:pPr>
-              <w:pStyle w:val="Tijeloteksta"/>
+              <w:pStyle w:val="BodyText"/>
               <w:ind w:left="0"/>
               <w:rPr>
                 <w:lang w:val="sr-Latn-CS"/>
@@ -4627,7 +4635,7 @@
           </w:p>
           <w:p>
             <w:pPr>
-              <w:pStyle w:val="Tijeloteksta"/>
+              <w:pStyle w:val="BodyText"/>
               <w:ind w:left="0"/>
               <w:rPr>
                 <w:lang w:val="sr-Latn-CS"/>
@@ -4655,7 +4663,7 @@
           </w:tcPr>
           <w:p>
             <w:pPr>
-              <w:pStyle w:val="Tijeloteksta"/>
+              <w:pStyle w:val="BodyText"/>
               <w:ind w:left="0"/>
               <w:rPr>
                 <w:lang w:val="sr-Latn-CS"/>
@@ -4675,7 +4683,7 @@
           </w:tcPr>
           <w:p>
             <w:pPr>
-              <w:pStyle w:val="Tijeloteksta"/>
+              <w:pStyle w:val="BodyText"/>
               <w:ind w:left="0"/>
               <w:rPr>
                 <w:lang w:val="sr-Latn-CS"/>
@@ -4719,7 +4727,7 @@
           </w:tcPr>
           <w:p>
             <w:pPr>
-              <w:pStyle w:val="Tijeloteksta"/>
+              <w:pStyle w:val="BodyText"/>
               <w:ind w:left="0"/>
               <w:rPr>
                 <w:lang w:val="sr-Latn-CS"/>
@@ -4745,7 +4753,7 @@
           </w:tcPr>
           <w:p>
             <w:pPr>
-              <w:pStyle w:val="Tijeloteksta"/>
+              <w:pStyle w:val="BodyText"/>
               <w:ind w:left="0"/>
               <w:rPr>
                 <w:b/>
@@ -4767,7 +4775,7 @@
           </w:tcPr>
           <w:p>
             <w:pPr>
-              <w:pStyle w:val="Tijeloteksta"/>
+              <w:pStyle w:val="BodyText"/>
               <w:ind w:left="0"/>
               <w:rPr>
                 <w:lang w:val="sr-Latn-CS"/>
@@ -4779,7 +4787,7 @@
     </w:tbl>
     <w:p>
       <w:pPr>
-        <w:pStyle w:val="Tijeloteksta"/>
+        <w:pStyle w:val="BodyText"/>
         <w:rPr>
           <w:lang w:val="sr-Latn-CS"/>
         </w:rPr>
@@ -4787,159 +4795,159 @@
     </w:p>
     <w:p>
       <w:pPr>
-        <w:pStyle w:val="Naslov1"/>
+        <w:pStyle w:val="Heading1"/>
         <w:rPr>
           <w:i/>
           <w:lang w:val="sr-Latn-CS"/>
         </w:rPr>
       </w:pPr>
-      <w:bookmarkStart w:id="6" w:name="_Toc193690329"/>
+      <w:bookmarkStart w:id="7" w:name="_Toc193690329"/>
       <w:r>
         <w:rPr>
           <w:lang w:val="sr-Latn-CS"/>
         </w:rPr>
         <w:t>Verzije</w:t>
-      </w:r>
-      <w:bookmarkEnd w:id="6"/>
-    </w:p>
-    <w:p>
-      <w:pPr>
-        <w:pStyle w:val="Tijeloteksta"/>
-        <w:rPr>
-          <w:lang w:val="sr-Latn-CS"/>
-        </w:rPr>
-      </w:pPr>
-      <w:r>
-        <w:rPr>
-          <w:lang w:val="sr-Latn-CS"/>
-        </w:rPr>
-        <w:t xml:space="preserve">Predloženi plan zahteva izdavanje </w:t>
-      </w:r>
-      <w:r>
-        <w:rPr>
-          <w:lang w:val="sr-Latn-CS"/>
-        </w:rPr>
-        <w:t>jedne</w:t>
-      </w:r>
-      <w:r>
-        <w:rPr>
-          <w:lang w:val="sr-Latn-CS"/>
-        </w:rPr>
-        <w:t xml:space="preserve"> verzije softvera koji se razvija. Pretpostavlja se da će se planirani sadržaj verzij</w:t>
-      </w:r>
-      <w:r>
-        <w:rPr>
-          <w:lang w:val="sr-Latn-CS"/>
-        </w:rPr>
-        <w:t>e</w:t>
-      </w:r>
-      <w:r>
-        <w:rPr>
-          <w:lang w:val="sr-Latn-CS"/>
-        </w:rPr>
-        <w:t xml:space="preserve"> menjati u toku rada na projektu. Vodiće se računa i o definisanom prioritetu funkcionalnosti. </w:t>
-      </w:r>
-    </w:p>
-    <w:p>
-      <w:pPr>
-        <w:pStyle w:val="Tijeloteksta"/>
-        <w:rPr>
-          <w:lang w:val="sr-Latn-CS"/>
-        </w:rPr>
-      </w:pPr>
-      <w:r>
-        <w:rPr>
-          <w:lang w:val="sr-Latn-CS"/>
-        </w:rPr>
-        <w:t>Pre konačne verzije biće izdata beta verzija koja će biti dostavljena korisnicima na ispitivanje.</w:t>
-      </w:r>
-    </w:p>
-    <w:p>
-      <w:pPr>
-        <w:pStyle w:val="Naslov1"/>
-        <w:rPr>
-          <w:lang w:val="sr-Latn-CS"/>
-        </w:rPr>
-      </w:pPr>
-      <w:bookmarkStart w:id="7" w:name="_Toc193690330"/>
-      <w:r>
-        <w:rPr>
-          <w:lang w:val="sr-Latn-CS"/>
-        </w:rPr>
-        <w:t>Plan korišćenja resursa</w:t>
       </w:r>
       <w:bookmarkEnd w:id="7"/>
     </w:p>
     <w:p>
       <w:pPr>
-        <w:pStyle w:val="Naslov2"/>
-        <w:widowControl/>
+        <w:pStyle w:val="BodyText"/>
         <w:rPr>
           <w:lang w:val="sr-Latn-CS"/>
         </w:rPr>
       </w:pPr>
-      <w:bookmarkStart w:id="8" w:name="_Toc193690331"/>
-      <w:r>
-        <w:rPr>
-          <w:lang w:val="sr-Latn-CS"/>
-        </w:rPr>
-        <w:t>Organizaciona struktura</w:t>
+      <w:r>
+        <w:rPr>
+          <w:lang w:val="sr-Latn-CS"/>
+        </w:rPr>
+        <w:t xml:space="preserve">Predloženi plan zahteva izdavanje </w:t>
+      </w:r>
+      <w:r>
+        <w:rPr>
+          <w:lang w:val="sr-Latn-CS"/>
+        </w:rPr>
+        <w:t>jedne</w:t>
+      </w:r>
+      <w:r>
+        <w:rPr>
+          <w:lang w:val="sr-Latn-CS"/>
+        </w:rPr>
+        <w:t xml:space="preserve"> verzije softvera koji se razvija. Pretpostavlja se da će se planirani sadržaj verzij</w:t>
+      </w:r>
+      <w:r>
+        <w:rPr>
+          <w:lang w:val="sr-Latn-CS"/>
+        </w:rPr>
+        <w:t>e</w:t>
+      </w:r>
+      <w:r>
+        <w:rPr>
+          <w:lang w:val="sr-Latn-CS"/>
+        </w:rPr>
+        <w:t xml:space="preserve"> menjati u toku rada na projektu. Vodiće se računa i o definisanom prioritetu funkcionalnosti. </w:t>
+      </w:r>
+    </w:p>
+    <w:p>
+      <w:pPr>
+        <w:pStyle w:val="BodyText"/>
+        <w:rPr>
+          <w:lang w:val="sr-Latn-CS"/>
+        </w:rPr>
+      </w:pPr>
+      <w:r>
+        <w:rPr>
+          <w:lang w:val="sr-Latn-CS"/>
+        </w:rPr>
+        <w:t>Pre konačne verzije biće izdata beta verzija koja će biti dostavljena korisnicima na ispitivanje.</w:t>
+      </w:r>
+    </w:p>
+    <w:p>
+      <w:pPr>
+        <w:pStyle w:val="Heading1"/>
+        <w:rPr>
+          <w:lang w:val="sr-Latn-CS"/>
+        </w:rPr>
+      </w:pPr>
+      <w:bookmarkStart w:id="8" w:name="_Toc193690330"/>
+      <w:r>
+        <w:rPr>
+          <w:lang w:val="sr-Latn-CS"/>
+        </w:rPr>
+        <w:t>Plan korišćenja resursa</w:t>
       </w:r>
       <w:bookmarkEnd w:id="8"/>
     </w:p>
     <w:p>
       <w:pPr>
-        <w:pStyle w:val="Tijeloteksta"/>
+        <w:pStyle w:val="Heading2"/>
+        <w:widowControl/>
         <w:rPr>
           <w:lang w:val="sr-Latn-CS"/>
         </w:rPr>
       </w:pPr>
-      <w:r>
-        <w:rPr>
-          <w:lang w:val="sr-Latn-CS"/>
-        </w:rPr>
-        <w:t>O</w:t>
-      </w:r>
-      <w:r>
-        <w:rPr>
-          <w:lang w:val="sr-Latn-CS"/>
-        </w:rPr>
-        <w:t>rganizaciona struktura ljuds</w:t>
-      </w:r>
-      <w:r>
-        <w:rPr>
-          <w:lang w:val="sr-Latn-CS"/>
-        </w:rPr>
-        <w:t>tv</w:t>
-      </w:r>
-      <w:r>
-        <w:rPr>
-          <w:lang w:val="sr-Latn-CS"/>
-        </w:rPr>
-        <w:t xml:space="preserve">a angažovanog na </w:t>
-      </w:r>
-      <w:r>
-        <w:rPr>
-          <w:lang w:val="sr-Latn-CS"/>
-        </w:rPr>
-        <w:t>projekt</w:t>
-      </w:r>
-      <w:r>
-        <w:rPr>
-          <w:lang w:val="sr-Latn-CS"/>
-        </w:rPr>
-        <w:t>u</w:t>
-      </w:r>
-      <w:r>
-        <w:rPr>
-          <w:lang w:val="sr-Latn-CS"/>
-        </w:rPr>
-        <w:t xml:space="preserve"> prikazana je na sledećem grafikonu:</w:t>
-      </w:r>
+      <w:bookmarkStart w:id="9" w:name="_Toc193690331"/>
+      <w:r>
+        <w:rPr>
+          <w:lang w:val="sr-Latn-CS"/>
+        </w:rPr>
+        <w:t>Organizaciona struktura</w:t>
+      </w:r>
+      <w:bookmarkEnd w:id="9"/>
     </w:p>
     <w:p>
       <w:pPr>
-        <w:pStyle w:val="Tijeloteksta"/>
+        <w:pStyle w:val="BodyText"/>
+        <w:rPr>
+          <w:lang w:val="sr-Latn-CS"/>
+        </w:rPr>
+      </w:pPr>
+      <w:r>
+        <w:rPr>
+          <w:lang w:val="sr-Latn-CS"/>
+        </w:rPr>
+        <w:t>O</w:t>
+      </w:r>
+      <w:r>
+        <w:rPr>
+          <w:lang w:val="sr-Latn-CS"/>
+        </w:rPr>
+        <w:t>rganizaciona struktura ljuds</w:t>
+      </w:r>
+      <w:r>
+        <w:rPr>
+          <w:lang w:val="sr-Latn-CS"/>
+        </w:rPr>
+        <w:t>tv</w:t>
+      </w:r>
+      <w:r>
+        <w:rPr>
+          <w:lang w:val="sr-Latn-CS"/>
+        </w:rPr>
+        <w:t xml:space="preserve">a angažovanog na </w:t>
+      </w:r>
+      <w:r>
+        <w:rPr>
+          <w:lang w:val="sr-Latn-CS"/>
+        </w:rPr>
+        <w:t>projekt</w:t>
+      </w:r>
+      <w:r>
+        <w:rPr>
+          <w:lang w:val="sr-Latn-CS"/>
+        </w:rPr>
+        <w:t>u</w:t>
+      </w:r>
+      <w:r>
+        <w:rPr>
+          <w:lang w:val="sr-Latn-CS"/>
+        </w:rPr>
+        <w:t xml:space="preserve"> prikazana je na sledećem grafikonu:</w:t>
+      </w:r>
+    </w:p>
+    <w:p>
+      <w:pPr>
+        <w:pStyle w:val="BodyText"/>
         <w:rPr>
           <w:lang w:val="sr-Latn-CS"/>
         </w:rPr>
@@ -4947,7 +4955,7 @@
     </w:p>
     <w:p>
       <w:pPr>
-        <w:pStyle w:val="Tijeloteksta"/>
+        <w:pStyle w:val="BodyText"/>
         <w:jc w:val="center"/>
         <w:rPr>
           <w:noProof/>
@@ -4968,7 +4976,7 @@
     </w:p>
     <w:p>
       <w:pPr>
-        <w:pStyle w:val="Tijeloteksta"/>
+        <w:pStyle w:val="BodyText"/>
         <w:jc w:val="center"/>
         <w:rPr>
           <w:lang w:val="sr-Latn-CS"/>
@@ -5163,73 +5171,24 @@
     </w:p>
     <w:p>
       <w:pPr>
-        <w:pStyle w:val="Naslov2"/>
+        <w:pStyle w:val="Heading2"/>
         <w:widowControl/>
         <w:rPr>
           <w:lang w:val="sr-Latn-CS"/>
         </w:rPr>
       </w:pPr>
-      <w:bookmarkStart w:id="9" w:name="_Toc193690332"/>
+      <w:bookmarkStart w:id="10" w:name="_Toc193690332"/>
       <w:r>
         <w:rPr>
           <w:lang w:val="sr-Latn-CS"/>
         </w:rPr>
         <w:t>Kadrovska politika</w:t>
-      </w:r>
-      <w:bookmarkEnd w:id="9"/>
-    </w:p>
-    <w:p>
-      <w:pPr>
-        <w:pStyle w:val="Tijeloteksta"/>
-        <w:rPr>
-          <w:lang w:val="sr-Latn-CS"/>
-        </w:rPr>
-      </w:pPr>
-      <w:r>
-        <w:rPr>
-          <w:lang w:val="sr-Latn-CS"/>
-        </w:rPr>
-        <w:t xml:space="preserve">Osobe identifikovane na organizacionom grafikonu u odeljku 8.1 čine </w:t>
-      </w:r>
-      <w:r>
-        <w:rPr>
-          <w:lang w:val="sr-Latn-CS"/>
-        </w:rPr>
-        <w:t>tim koji će razvijati projekat Golay(23,12)</w:t>
-      </w:r>
-      <w:r>
-        <w:rPr>
-          <w:lang w:val="sr-Latn-CS"/>
-        </w:rPr>
-        <w:t xml:space="preserve">. Projektni tim se neće menjati </w:t>
-      </w:r>
-      <w:r>
-        <w:rPr>
-          <w:lang w:val="sr-Latn-CS"/>
-        </w:rPr>
-        <w:t>u toku realizacije projekta.</w:t>
-      </w:r>
-    </w:p>
-    <w:p>
-      <w:pPr>
-        <w:pStyle w:val="Naslov2"/>
-        <w:widowControl/>
-        <w:rPr>
-          <w:lang w:val="sr-Latn-CS"/>
-        </w:rPr>
-      </w:pPr>
-      <w:bookmarkStart w:id="10" w:name="_Toc193690333"/>
-      <w:r>
-        <w:rPr>
-          <w:lang w:val="sr-Latn-CS"/>
-        </w:rPr>
-        <w:t>Plan obuke</w:t>
       </w:r>
       <w:bookmarkEnd w:id="10"/>
     </w:p>
     <w:p>
       <w:pPr>
-        <w:pStyle w:val="Tijeloteksta"/>
+        <w:pStyle w:val="BodyText"/>
         <w:rPr>
           <w:lang w:val="sr-Latn-CS"/>
         </w:rPr>
@@ -5238,12 +5197,61 @@
         <w:rPr>
           <w:lang w:val="sr-Latn-CS"/>
         </w:rPr>
-        <w:t>Za projektni tim će biti organizovana obuka iz sledećih oblasti:</w:t>
+        <w:t xml:space="preserve">Osobe identifikovane na organizacionom grafikonu u odeljku 8.1 čine </w:t>
+      </w:r>
+      <w:r>
+        <w:rPr>
+          <w:lang w:val="sr-Latn-CS"/>
+        </w:rPr>
+        <w:t>tim koji će razvijati projekat Golay(23,12)</w:t>
+      </w:r>
+      <w:r>
+        <w:rPr>
+          <w:lang w:val="sr-Latn-CS"/>
+        </w:rPr>
+        <w:t xml:space="preserve">. Projektni tim se neće menjati </w:t>
+      </w:r>
+      <w:r>
+        <w:rPr>
+          <w:lang w:val="sr-Latn-CS"/>
+        </w:rPr>
+        <w:t>u toku realizacije projekta.</w:t>
       </w:r>
     </w:p>
     <w:p>
       <w:pPr>
-        <w:pStyle w:val="Tijeloteksta"/>
+        <w:pStyle w:val="Heading2"/>
+        <w:widowControl/>
+        <w:rPr>
+          <w:lang w:val="sr-Latn-CS"/>
+        </w:rPr>
+      </w:pPr>
+      <w:bookmarkStart w:id="11" w:name="_Toc193690333"/>
+      <w:r>
+        <w:rPr>
+          <w:lang w:val="sr-Latn-CS"/>
+        </w:rPr>
+        <w:t>Plan obuke</w:t>
+      </w:r>
+      <w:bookmarkEnd w:id="11"/>
+    </w:p>
+    <w:p>
+      <w:pPr>
+        <w:pStyle w:val="BodyText"/>
+        <w:rPr>
+          <w:lang w:val="sr-Latn-CS"/>
+        </w:rPr>
+      </w:pPr>
+      <w:r>
+        <w:rPr>
+          <w:lang w:val="sr-Latn-CS"/>
+        </w:rPr>
+        <w:t>Za projektni tim će biti organizovana obuka iz sledećih oblasti:</w:t>
+      </w:r>
+    </w:p>
+    <w:p>
+      <w:pPr>
+        <w:pStyle w:val="BodyText"/>
         <w:numPr>
           <w:ilvl w:val="0"/>
           <w:numId w:val="14"/>
@@ -5279,7 +5287,7 @@
     </w:p>
     <w:p>
       <w:pPr>
-        <w:pStyle w:val="Tijeloteksta"/>
+        <w:pStyle w:val="BodyText"/>
         <w:numPr>
           <w:ilvl w:val="0"/>
           <w:numId w:val="14"/>
@@ -5302,7 +5310,7 @@
     </w:p>
     <w:p>
       <w:pPr>
-        <w:pStyle w:val="Tijeloteksta"/>
+        <w:pStyle w:val="BodyText"/>
         <w:rPr>
           <w:lang w:val="sr-Latn-CS"/>
         </w:rPr>
@@ -5334,23 +5342,23 @@
     </w:p>
     <w:p>
       <w:pPr>
-        <w:pStyle w:val="Naslov1"/>
+        <w:pStyle w:val="Heading1"/>
         <w:rPr>
           <w:lang w:val="sr-Latn-CS"/>
         </w:rPr>
       </w:pPr>
-      <w:bookmarkStart w:id="11" w:name="_Toc193690334"/>
+      <w:bookmarkStart w:id="12" w:name="_Toc193690334"/>
       <w:r>
         <w:rPr>
           <w:lang w:val="sr-Latn-CS"/>
         </w:rPr>
         <w:t>Cena realizacije projekta</w:t>
       </w:r>
-      <w:bookmarkEnd w:id="11"/>
+      <w:bookmarkEnd w:id="12"/>
     </w:p>
     <w:p>
       <w:pPr>
-        <w:pStyle w:val="Tijeloteksta"/>
+        <w:pStyle w:val="BodyText"/>
         <w:rPr>
           <w:lang w:val="sr-Latn-CS"/>
         </w:rPr>
@@ -8327,23 +8335,44 @@
     </w:tbl>
     <w:p>
       <w:pPr>
-        <w:pStyle w:val="Tijeloteksta"/>
+        <w:pStyle w:val="BodyText"/>
         <w:rPr>
           <w:lang w:val="sr-Latn-CS"/>
         </w:rPr>
       </w:pPr>
     </w:p>
     <w:sectPr>
-      <w:headerReference w:type="default" r:id="rId9"/>
-      <w:footerReference w:type="default" r:id="rId10"/>
-      <w:headerReference w:type="first" r:id="rId11"/>
-      <w:footerReference w:type="first" r:id="rId12"/>
+      <w:headerReference w:type="default" r:id="rId10"/>
+      <w:footerReference w:type="default" r:id="rId11"/>
+      <w:headerReference w:type="first" r:id="rId12"/>
+      <w:footerReference w:type="first" r:id="rId13"/>
       <w:pgSz w:w="11907" w:h="16840" w:code="9"/>
       <w:pgMar w:top="1440" w:right="1440" w:bottom="1440" w:left="1440" w:header="709" w:footer="709" w:gutter="0"/>
       <w:cols w:space="708"/>
     </w:sectPr>
   </w:body>
 </w:document>
+</file>
+
+<file path=word/comments.xml><?xml version="1.0" encoding="utf-8"?>
+<w:comments xmlns:ve="http://schemas.openxmlformats.org/markup-compatibility/2006" xmlns:o="urn:schemas-microsoft-com:office:office" xmlns:r="http://schemas.openxmlformats.org/officeDocument/2006/relationships" xmlns:m="http://schemas.openxmlformats.org/officeDocument/2006/math" xmlns:v="urn:schemas-microsoft-com:vml" xmlns:wp="http://schemas.openxmlformats.org/drawingml/2006/wordprocessingDrawing" xmlns:w10="urn:schemas-microsoft-com:office:word" xmlns:w="http://schemas.openxmlformats.org/wordprocessingml/2006/main" xmlns:wne="http://schemas.microsoft.com/office/word/2006/wordml">
+  <w:comment w:id="0" w:author="Aldina" w:date="2015-11-11T22:55:00Z" w:initials="A">
+    <w:p>
+      <w:pPr>
+        <w:pStyle w:val="CommentText"/>
+      </w:pPr>
+      <w:r>
+        <w:rPr>
+          <w:rStyle w:val="CommentReference"/>
+        </w:rPr>
+        <w:annotationRef/>
+      </w:r>
+      <w:r>
+        <w:t>fali kraci opis</w:t>
+      </w:r>
+    </w:p>
+  </w:comment>
+</w:comments>
 </file>
 
 <file path=word/endnotes.xml><?xml version="1.0" encoding="utf-8"?>
@@ -8369,34 +8398,34 @@
 <w:ftr xmlns:ve="http://schemas.openxmlformats.org/markup-compatibility/2006" xmlns:o="urn:schemas-microsoft-com:office:office" xmlns:r="http://schemas.openxmlformats.org/officeDocument/2006/relationships" xmlns:m="http://schemas.openxmlformats.org/officeDocument/2006/math" xmlns:v="urn:schemas-microsoft-com:vml" xmlns:wp="http://schemas.openxmlformats.org/drawingml/2006/wordprocessingDrawing" xmlns:w10="urn:schemas-microsoft-com:office:word" xmlns:w="http://schemas.openxmlformats.org/wordprocessingml/2006/main" xmlns:wne="http://schemas.microsoft.com/office/word/2006/wordml">
   <w:p>
     <w:pPr>
-      <w:pStyle w:val="Podnoje"/>
+      <w:pStyle w:val="Footer"/>
       <w:framePr w:wrap="around" w:vAnchor="text" w:hAnchor="margin" w:xAlign="right" w:y="1"/>
       <w:rPr>
-        <w:rStyle w:val="Brojstranice"/>
+        <w:rStyle w:val="PageNumber"/>
       </w:rPr>
     </w:pPr>
     <w:r>
       <w:rPr>
-        <w:rStyle w:val="Brojstranice"/>
+        <w:rStyle w:val="PageNumber"/>
       </w:rPr>
       <w:fldChar w:fldCharType="begin"/>
     </w:r>
     <w:r>
       <w:rPr>
-        <w:rStyle w:val="Brojstranice"/>
+        <w:rStyle w:val="PageNumber"/>
       </w:rPr>
       <w:instrText xml:space="preserve">PAGE  </w:instrText>
     </w:r>
     <w:r>
       <w:rPr>
-        <w:rStyle w:val="Brojstranice"/>
+        <w:rStyle w:val="PageNumber"/>
       </w:rPr>
       <w:fldChar w:fldCharType="end"/>
     </w:r>
   </w:p>
   <w:p>
     <w:pPr>
-      <w:pStyle w:val="Podnoje"/>
+      <w:pStyle w:val="Footer"/>
       <w:ind w:right="360"/>
     </w:pPr>
   </w:p>
@@ -8530,28 +8559,28 @@
           </w:r>
           <w:r>
             <w:rPr>
-              <w:rStyle w:val="Brojstranice"/>
+              <w:rStyle w:val="PageNumber"/>
               <w:lang w:val="sr-Latn-CS"/>
             </w:rPr>
             <w:fldChar w:fldCharType="begin"/>
           </w:r>
           <w:r>
             <w:rPr>
-              <w:rStyle w:val="Brojstranice"/>
+              <w:rStyle w:val="PageNumber"/>
               <w:lang w:val="sr-Latn-CS"/>
             </w:rPr>
             <w:instrText xml:space="preserve"> PAGE </w:instrText>
           </w:r>
           <w:r>
             <w:rPr>
-              <w:rStyle w:val="Brojstranice"/>
+              <w:rStyle w:val="PageNumber"/>
               <w:lang w:val="sr-Latn-CS"/>
             </w:rPr>
             <w:fldChar w:fldCharType="separate"/>
           </w:r>
           <w:r>
             <w:rPr>
-              <w:rStyle w:val="Brojstranice"/>
+              <w:rStyle w:val="PageNumber"/>
               <w:noProof/>
               <w:lang w:val="sr-Latn-CS"/>
             </w:rPr>
@@ -8559,28 +8588,28 @@
           </w:r>
           <w:r>
             <w:rPr>
-              <w:rStyle w:val="Brojstranice"/>
+              <w:rStyle w:val="PageNumber"/>
               <w:lang w:val="sr-Latn-CS"/>
             </w:rPr>
             <w:fldChar w:fldCharType="end"/>
           </w:r>
           <w:r>
             <w:rPr>
-              <w:rStyle w:val="Brojstranice"/>
+              <w:rStyle w:val="PageNumber"/>
               <w:lang w:val="sr-Latn-CS"/>
             </w:rPr>
             <w:t xml:space="preserve"> </w:t>
           </w:r>
           <w:r>
             <w:rPr>
-              <w:rStyle w:val="Brojstranice"/>
+              <w:rStyle w:val="PageNumber"/>
               <w:lang w:val="sr-Latn-CS"/>
             </w:rPr>
             <w:t>od</w:t>
           </w:r>
           <w:r>
             <w:rPr>
-              <w:rStyle w:val="Brojstranice"/>
+              <w:rStyle w:val="PageNumber"/>
               <w:lang w:val="sr-Latn-CS"/>
             </w:rPr>
             <w:t xml:space="preserve"> </w:t>
@@ -8588,7 +8617,7 @@
           <w:fldSimple w:instr=" NUMPAGES  \* MERGEFORMAT ">
             <w:r>
               <w:rPr>
-                <w:rStyle w:val="Brojstranice"/>
+                <w:rStyle w:val="PageNumber"/>
                 <w:noProof/>
                 <w:lang w:val="sr-Latn-CS"/>
               </w:rPr>
@@ -8601,7 +8630,7 @@
   </w:tbl>
   <w:p>
     <w:pPr>
-      <w:pStyle w:val="Podnoje"/>
+      <w:pStyle w:val="Footer"/>
       <w:rPr>
         <w:lang w:val="sr-Latn-CS"/>
       </w:rPr>
@@ -8614,7 +8643,7 @@
 <w:ftr xmlns:ve="http://schemas.openxmlformats.org/markup-compatibility/2006" xmlns:o="urn:schemas-microsoft-com:office:office" xmlns:r="http://schemas.openxmlformats.org/officeDocument/2006/relationships" xmlns:m="http://schemas.openxmlformats.org/officeDocument/2006/math" xmlns:v="urn:schemas-microsoft-com:vml" xmlns:wp="http://schemas.openxmlformats.org/drawingml/2006/wordprocessingDrawing" xmlns:w10="urn:schemas-microsoft-com:office:word" xmlns:w="http://schemas.openxmlformats.org/wordprocessingml/2006/main" xmlns:wne="http://schemas.microsoft.com/office/word/2006/wordml">
   <w:p>
     <w:pPr>
-      <w:pStyle w:val="Podnoje"/>
+      <w:pStyle w:val="Footer"/>
     </w:pPr>
   </w:p>
 </w:ftr>
@@ -8704,7 +8733,7 @@
   </w:p>
   <w:p>
     <w:pPr>
-      <w:pStyle w:val="Zaglavlje"/>
+      <w:pStyle w:val="Header"/>
     </w:pPr>
   </w:p>
 </w:hdr>
@@ -8902,7 +8931,7 @@
   </w:tbl>
   <w:p>
     <w:pPr>
-      <w:pStyle w:val="Zaglavlje"/>
+      <w:pStyle w:val="Header"/>
       <w:rPr>
         <w:lang w:val="sr-Latn-CS"/>
       </w:rPr>
@@ -8915,7 +8944,7 @@
 <w:hdr xmlns:ve="http://schemas.openxmlformats.org/markup-compatibility/2006" xmlns:o="urn:schemas-microsoft-com:office:office" xmlns:r="http://schemas.openxmlformats.org/officeDocument/2006/relationships" xmlns:m="http://schemas.openxmlformats.org/officeDocument/2006/math" xmlns:v="urn:schemas-microsoft-com:vml" xmlns:wp="http://schemas.openxmlformats.org/drawingml/2006/wordprocessingDrawing" xmlns:w10="urn:schemas-microsoft-com:office:word" xmlns:w="http://schemas.openxmlformats.org/wordprocessingml/2006/main" xmlns:wne="http://schemas.microsoft.com/office/word/2006/wordml">
   <w:p>
     <w:pPr>
-      <w:pStyle w:val="Zaglavlje"/>
+      <w:pStyle w:val="Header"/>
     </w:pPr>
   </w:p>
 </w:hdr>
@@ -8930,7 +8959,7 @@
     <w:lvl w:ilvl="0">
       <w:start w:val="1"/>
       <w:numFmt w:val="decimal"/>
-      <w:pStyle w:val="Naslov1"/>
+      <w:pStyle w:val="Heading1"/>
       <w:lvlText w:val="%1."/>
       <w:legacy w:legacy="1" w:legacySpace="144" w:legacyIndent="720"/>
       <w:lvlJc w:val="left"/>
@@ -8941,7 +8970,7 @@
     <w:lvl w:ilvl="1">
       <w:start w:val="1"/>
       <w:numFmt w:val="decimal"/>
-      <w:pStyle w:val="Naslov2"/>
+      <w:pStyle w:val="Heading2"/>
       <w:lvlText w:val="%1.%2"/>
       <w:legacy w:legacy="1" w:legacySpace="144" w:legacyIndent="720"/>
       <w:lvlJc w:val="left"/>
@@ -8952,7 +8981,7 @@
     <w:lvl w:ilvl="2">
       <w:start w:val="1"/>
       <w:numFmt w:val="decimal"/>
-      <w:pStyle w:val="Naslov3"/>
+      <w:pStyle w:val="Heading3"/>
       <w:lvlText w:val="%1.%2.%3"/>
       <w:legacy w:legacy="1" w:legacySpace="144" w:legacyIndent="720"/>
       <w:lvlJc w:val="left"/>
@@ -8963,7 +8992,7 @@
     <w:lvl w:ilvl="3">
       <w:start w:val="1"/>
       <w:numFmt w:val="decimal"/>
-      <w:pStyle w:val="Naslov4"/>
+      <w:pStyle w:val="Heading4"/>
       <w:lvlText w:val="%1.%2.%3.%4"/>
       <w:legacy w:legacy="1" w:legacySpace="144" w:legacyIndent="720"/>
       <w:lvlJc w:val="left"/>
@@ -8974,7 +9003,7 @@
     <w:lvl w:ilvl="4">
       <w:start w:val="1"/>
       <w:numFmt w:val="decimal"/>
-      <w:pStyle w:val="Naslov5"/>
+      <w:pStyle w:val="Heading5"/>
       <w:lvlText w:val="%1.%2.%3.%4.%5"/>
       <w:legacy w:legacy="1" w:legacySpace="144" w:legacyIndent="0"/>
       <w:lvlJc w:val="left"/>
@@ -8982,7 +9011,7 @@
     <w:lvl w:ilvl="5">
       <w:start w:val="1"/>
       <w:numFmt w:val="decimal"/>
-      <w:pStyle w:val="Naslov6"/>
+      <w:pStyle w:val="Heading6"/>
       <w:lvlText w:val="%1.%2.%3.%4.%5.%6"/>
       <w:legacy w:legacy="1" w:legacySpace="144" w:legacyIndent="0"/>
       <w:lvlJc w:val="left"/>
@@ -8990,7 +9019,7 @@
     <w:lvl w:ilvl="6">
       <w:start w:val="1"/>
       <w:numFmt w:val="decimal"/>
-      <w:pStyle w:val="Naslov7"/>
+      <w:pStyle w:val="Heading7"/>
       <w:lvlText w:val="%1.%2.%3.%4.%5.%6.%7"/>
       <w:legacy w:legacy="1" w:legacySpace="144" w:legacyIndent="0"/>
       <w:lvlJc w:val="left"/>
@@ -8998,7 +9027,7 @@
     <w:lvl w:ilvl="7">
       <w:start w:val="1"/>
       <w:numFmt w:val="decimal"/>
-      <w:pStyle w:val="Naslov8"/>
+      <w:pStyle w:val="Heading8"/>
       <w:lvlText w:val="%1.%2.%3.%4.%5.%6.%7.%8"/>
       <w:legacy w:legacy="1" w:legacySpace="144" w:legacyIndent="0"/>
       <w:lvlJc w:val="left"/>
@@ -9006,7 +9035,7 @@
     <w:lvl w:ilvl="8">
       <w:start w:val="1"/>
       <w:numFmt w:val="decimal"/>
-      <w:pStyle w:val="Naslov9"/>
+      <w:pStyle w:val="Heading9"/>
       <w:lvlText w:val="%1.%2.%3.%4.%5.%6.%7.%8.%9"/>
       <w:legacy w:legacy="1" w:legacySpace="144" w:legacyIndent="0"/>
       <w:lvlJc w:val="left"/>
@@ -9458,7 +9487,7 @@
     <w:lsdException w:name="Bibliography" w:semiHidden="1" w:uiPriority="37" w:unhideWhenUsed="1"/>
     <w:lsdException w:name="TOC Heading" w:semiHidden="1" w:uiPriority="39" w:unhideWhenUsed="1" w:qFormat="1"/>
   </w:latentStyles>
-  <w:style w:type="paragraph" w:default="1" w:styleId="Normalno">
+  <w:style w:type="paragraph" w:default="1" w:styleId="Normal">
     <w:name w:val="Normal"/>
     <w:qFormat/>
     <w:rsid w:val="00875F13"/>
@@ -9470,10 +9499,10 @@
       <w:lang w:val="en-US" w:eastAsia="sr-Latn-CS"/>
     </w:rPr>
   </w:style>
-  <w:style w:type="paragraph" w:styleId="Naslov1">
+  <w:style w:type="paragraph" w:styleId="Heading1">
     <w:name w:val="heading 1"/>
-    <w:basedOn w:val="Normalno"/>
-    <w:next w:val="Normalno"/>
+    <w:basedOn w:val="Normal"/>
+    <w:next w:val="Normal"/>
     <w:qFormat/>
     <w:rsid w:val="00875F13"/>
     <w:pPr>
@@ -9490,10 +9519,10 @@
       <w:sz w:val="24"/>
     </w:rPr>
   </w:style>
-  <w:style w:type="paragraph" w:styleId="Naslov2">
+  <w:style w:type="paragraph" w:styleId="Heading2">
     <w:name w:val="heading 2"/>
-    <w:basedOn w:val="Naslov1"/>
-    <w:next w:val="Normalno"/>
+    <w:basedOn w:val="Heading1"/>
+    <w:next w:val="Normal"/>
     <w:qFormat/>
     <w:rsid w:val="00875F13"/>
     <w:pPr>
@@ -9506,10 +9535,10 @@
       <w:sz w:val="20"/>
     </w:rPr>
   </w:style>
-  <w:style w:type="paragraph" w:styleId="Naslov3">
+  <w:style w:type="paragraph" w:styleId="Heading3">
     <w:name w:val="heading 3"/>
-    <w:basedOn w:val="Naslov1"/>
-    <w:next w:val="Normalno"/>
+    <w:basedOn w:val="Heading1"/>
+    <w:next w:val="Normal"/>
     <w:qFormat/>
     <w:rsid w:val="00875F13"/>
     <w:pPr>
@@ -9524,10 +9553,10 @@
       <w:sz w:val="20"/>
     </w:rPr>
   </w:style>
-  <w:style w:type="paragraph" w:styleId="Naslov4">
+  <w:style w:type="paragraph" w:styleId="Heading4">
     <w:name w:val="heading 4"/>
-    <w:basedOn w:val="Naslov1"/>
-    <w:next w:val="Normalno"/>
+    <w:basedOn w:val="Heading1"/>
+    <w:next w:val="Normal"/>
     <w:qFormat/>
     <w:rsid w:val="00875F13"/>
     <w:pPr>
@@ -9541,10 +9570,10 @@
       <w:sz w:val="20"/>
     </w:rPr>
   </w:style>
-  <w:style w:type="paragraph" w:styleId="Naslov5">
+  <w:style w:type="paragraph" w:styleId="Heading5">
     <w:name w:val="heading 5"/>
-    <w:basedOn w:val="Normalno"/>
-    <w:next w:val="Normalno"/>
+    <w:basedOn w:val="Normal"/>
+    <w:next w:val="Normal"/>
     <w:qFormat/>
     <w:rsid w:val="00875F13"/>
     <w:pPr>
@@ -9559,10 +9588,10 @@
       <w:sz w:val="22"/>
     </w:rPr>
   </w:style>
-  <w:style w:type="paragraph" w:styleId="Naslov6">
+  <w:style w:type="paragraph" w:styleId="Heading6">
     <w:name w:val="heading 6"/>
-    <w:basedOn w:val="Normalno"/>
-    <w:next w:val="Normalno"/>
+    <w:basedOn w:val="Normal"/>
+    <w:next w:val="Normal"/>
     <w:qFormat/>
     <w:rsid w:val="00875F13"/>
     <w:pPr>
@@ -9578,10 +9607,10 @@
       <w:sz w:val="22"/>
     </w:rPr>
   </w:style>
-  <w:style w:type="paragraph" w:styleId="Naslov7">
+  <w:style w:type="paragraph" w:styleId="Heading7">
     <w:name w:val="heading 7"/>
-    <w:basedOn w:val="Normalno"/>
-    <w:next w:val="Normalno"/>
+    <w:basedOn w:val="Normal"/>
+    <w:next w:val="Normal"/>
     <w:qFormat/>
     <w:rsid w:val="00875F13"/>
     <w:pPr>
@@ -9593,10 +9622,10 @@
       <w:outlineLvl w:val="6"/>
     </w:pPr>
   </w:style>
-  <w:style w:type="paragraph" w:styleId="Naslov8">
+  <w:style w:type="paragraph" w:styleId="Heading8">
     <w:name w:val="heading 8"/>
-    <w:basedOn w:val="Normalno"/>
-    <w:next w:val="Normalno"/>
+    <w:basedOn w:val="Normal"/>
+    <w:next w:val="Normal"/>
     <w:qFormat/>
     <w:rsid w:val="00875F13"/>
     <w:pPr>
@@ -9611,10 +9640,10 @@
       <w:i/>
     </w:rPr>
   </w:style>
-  <w:style w:type="paragraph" w:styleId="Naslov9">
+  <w:style w:type="paragraph" w:styleId="Heading9">
     <w:name w:val="heading 9"/>
-    <w:basedOn w:val="Normalno"/>
-    <w:next w:val="Normalno"/>
+    <w:basedOn w:val="Normal"/>
+    <w:next w:val="Normal"/>
     <w:qFormat/>
     <w:rsid w:val="00875F13"/>
     <w:pPr>
@@ -9631,13 +9660,13 @@
       <w:sz w:val="18"/>
     </w:rPr>
   </w:style>
-  <w:style w:type="character" w:default="1" w:styleId="Zadanifontparagrafa">
+  <w:style w:type="character" w:default="1" w:styleId="DefaultParagraphFont">
     <w:name w:val="Default Paragraph Font"/>
     <w:uiPriority w:val="1"/>
     <w:semiHidden/>
     <w:unhideWhenUsed/>
   </w:style>
-  <w:style w:type="table" w:default="1" w:styleId="Normalnatabela">
+  <w:style w:type="table" w:default="1" w:styleId="TableNormal">
     <w:name w:val="Normal Table"/>
     <w:uiPriority w:val="99"/>
     <w:semiHidden/>
@@ -9653,7 +9682,7 @@
       </w:tblCellMar>
     </w:tblPr>
   </w:style>
-  <w:style w:type="numbering" w:default="1" w:styleId="Bezspiska">
+  <w:style w:type="numbering" w:default="1" w:styleId="NoList">
     <w:name w:val="No List"/>
     <w:uiPriority w:val="99"/>
     <w:semiHidden/>
@@ -9661,7 +9690,7 @@
   </w:style>
   <w:style w:type="paragraph" w:customStyle="1" w:styleId="Paragraph2">
     <w:name w:val="Paragraph2"/>
-    <w:basedOn w:val="Normalno"/>
+    <w:basedOn w:val="Normal"/>
     <w:rsid w:val="00875F13"/>
     <w:pPr>
       <w:spacing w:before="80"/>
@@ -9673,10 +9702,10 @@
       <w:lang w:val="en-AU"/>
     </w:rPr>
   </w:style>
-  <w:style w:type="paragraph" w:styleId="Naslov">
+  <w:style w:type="paragraph" w:styleId="Title">
     <w:name w:val="Title"/>
-    <w:basedOn w:val="Normalno"/>
-    <w:next w:val="Normalno"/>
+    <w:basedOn w:val="Normal"/>
+    <w:next w:val="Normal"/>
     <w:qFormat/>
     <w:rsid w:val="00875F13"/>
     <w:pPr>
@@ -9689,9 +9718,9 @@
       <w:sz w:val="36"/>
     </w:rPr>
   </w:style>
-  <w:style w:type="paragraph" w:styleId="Podnaslov">
+  <w:style w:type="paragraph" w:styleId="Subtitle">
     <w:name w:val="Subtitle"/>
-    <w:basedOn w:val="Normalno"/>
+    <w:basedOn w:val="Normal"/>
     <w:qFormat/>
     <w:rsid w:val="00875F13"/>
     <w:pPr>
@@ -9705,18 +9734,18 @@
       <w:lang w:val="en-AU"/>
     </w:rPr>
   </w:style>
-  <w:style w:type="paragraph" w:styleId="Normalnouvlaenje">
+  <w:style w:type="paragraph" w:styleId="NormalIndent">
     <w:name w:val="Normal Indent"/>
-    <w:basedOn w:val="Normalno"/>
+    <w:basedOn w:val="Normal"/>
     <w:rsid w:val="00875F13"/>
     <w:pPr>
       <w:ind w:left="900" w:hanging="900"/>
     </w:pPr>
   </w:style>
-  <w:style w:type="paragraph" w:styleId="Sadraj1">
+  <w:style w:type="paragraph" w:styleId="TOC1">
     <w:name w:val="toc 1"/>
-    <w:basedOn w:val="Normalno"/>
-    <w:next w:val="Normalno"/>
+    <w:basedOn w:val="Normal"/>
+    <w:next w:val="Normal"/>
     <w:semiHidden/>
     <w:rsid w:val="00525A35"/>
     <w:pPr>
@@ -9727,10 +9756,10 @@
       <w:ind w:right="720"/>
     </w:pPr>
   </w:style>
-  <w:style w:type="paragraph" w:styleId="Sadraj2">
+  <w:style w:type="paragraph" w:styleId="TOC2">
     <w:name w:val="toc 2"/>
-    <w:basedOn w:val="Normalno"/>
-    <w:next w:val="Normalno"/>
+    <w:basedOn w:val="Normal"/>
+    <w:next w:val="Normal"/>
     <w:semiHidden/>
     <w:rsid w:val="00525A35"/>
     <w:pPr>
@@ -9740,10 +9769,10 @@
       <w:ind w:left="432" w:right="720"/>
     </w:pPr>
   </w:style>
-  <w:style w:type="paragraph" w:styleId="Sadraj3">
+  <w:style w:type="paragraph" w:styleId="TOC3">
     <w:name w:val="toc 3"/>
-    <w:basedOn w:val="Normalno"/>
-    <w:next w:val="Normalno"/>
+    <w:basedOn w:val="Normal"/>
+    <w:next w:val="Normal"/>
     <w:semiHidden/>
     <w:rsid w:val="00875F13"/>
     <w:pPr>
@@ -9753,9 +9782,9 @@
       <w:ind w:left="864"/>
     </w:pPr>
   </w:style>
-  <w:style w:type="paragraph" w:styleId="Zaglavlje">
+  <w:style w:type="paragraph" w:styleId="Header">
     <w:name w:val="header"/>
-    <w:basedOn w:val="Normalno"/>
+    <w:basedOn w:val="Normal"/>
     <w:rsid w:val="00875F13"/>
     <w:pPr>
       <w:tabs>
@@ -9764,9 +9793,9 @@
       </w:tabs>
     </w:pPr>
   </w:style>
-  <w:style w:type="paragraph" w:styleId="Podnoje">
+  <w:style w:type="paragraph" w:styleId="Footer">
     <w:name w:val="footer"/>
-    <w:basedOn w:val="Normalno"/>
+    <w:basedOn w:val="Normal"/>
     <w:rsid w:val="00875F13"/>
     <w:pPr>
       <w:tabs>
@@ -9775,15 +9804,15 @@
       </w:tabs>
     </w:pPr>
   </w:style>
-  <w:style w:type="character" w:styleId="Brojstranice">
+  <w:style w:type="character" w:styleId="PageNumber">
     <w:name w:val="page number"/>
-    <w:basedOn w:val="Zadanifontparagrafa"/>
+    <w:basedOn w:val="DefaultParagraphFont"/>
     <w:rsid w:val="00875F13"/>
   </w:style>
-  <w:style w:type="paragraph" w:styleId="Sadraj4">
+  <w:style w:type="paragraph" w:styleId="TOC4">
     <w:name w:val="toc 4"/>
-    <w:basedOn w:val="Normalno"/>
-    <w:next w:val="Normalno"/>
+    <w:basedOn w:val="Normal"/>
+    <w:next w:val="Normal"/>
     <w:autoRedefine/>
     <w:semiHidden/>
     <w:rsid w:val="00875F13"/>
@@ -9791,10 +9820,10 @@
       <w:ind w:left="600"/>
     </w:pPr>
   </w:style>
-  <w:style w:type="paragraph" w:styleId="Sadraj5">
+  <w:style w:type="paragraph" w:styleId="TOC5">
     <w:name w:val="toc 5"/>
-    <w:basedOn w:val="Normalno"/>
-    <w:next w:val="Normalno"/>
+    <w:basedOn w:val="Normal"/>
+    <w:next w:val="Normal"/>
     <w:autoRedefine/>
     <w:semiHidden/>
     <w:rsid w:val="00875F13"/>
@@ -9804,16 +9833,16 @@
   </w:style>
   <w:style w:type="paragraph" w:customStyle="1" w:styleId="Tabletext">
     <w:name w:val="Tabletext"/>
-    <w:basedOn w:val="Normalno"/>
+    <w:basedOn w:val="Normal"/>
     <w:rsid w:val="00875F13"/>
     <w:pPr>
       <w:keepLines/>
       <w:spacing w:after="120"/>
     </w:pPr>
   </w:style>
-  <w:style w:type="paragraph" w:styleId="Tijeloteksta">
+  <w:style w:type="paragraph" w:styleId="BodyText">
     <w:name w:val="Body Text"/>
-    <w:basedOn w:val="Normalno"/>
+    <w:basedOn w:val="Normal"/>
     <w:rsid w:val="00875F13"/>
     <w:pPr>
       <w:keepLines/>
@@ -9821,10 +9850,10 @@
       <w:ind w:left="720"/>
     </w:pPr>
   </w:style>
-  <w:style w:type="paragraph" w:styleId="Sadraj6">
+  <w:style w:type="paragraph" w:styleId="TOC6">
     <w:name w:val="toc 6"/>
-    <w:basedOn w:val="Normalno"/>
-    <w:next w:val="Normalno"/>
+    <w:basedOn w:val="Normal"/>
+    <w:next w:val="Normal"/>
     <w:autoRedefine/>
     <w:semiHidden/>
     <w:rsid w:val="00875F13"/>
@@ -9832,10 +9861,10 @@
       <w:ind w:left="1000"/>
     </w:pPr>
   </w:style>
-  <w:style w:type="paragraph" w:styleId="Sadraj7">
+  <w:style w:type="paragraph" w:styleId="TOC7">
     <w:name w:val="toc 7"/>
-    <w:basedOn w:val="Normalno"/>
-    <w:next w:val="Normalno"/>
+    <w:basedOn w:val="Normal"/>
+    <w:next w:val="Normal"/>
     <w:autoRedefine/>
     <w:semiHidden/>
     <w:rsid w:val="00875F13"/>
@@ -9843,10 +9872,10 @@
       <w:ind w:left="1200"/>
     </w:pPr>
   </w:style>
-  <w:style w:type="paragraph" w:styleId="Sadraj8">
+  <w:style w:type="paragraph" w:styleId="TOC8">
     <w:name w:val="toc 8"/>
-    <w:basedOn w:val="Normalno"/>
-    <w:next w:val="Normalno"/>
+    <w:basedOn w:val="Normal"/>
+    <w:next w:val="Normal"/>
     <w:autoRedefine/>
     <w:semiHidden/>
     <w:rsid w:val="00875F13"/>
@@ -9854,10 +9883,10 @@
       <w:ind w:left="1400"/>
     </w:pPr>
   </w:style>
-  <w:style w:type="paragraph" w:styleId="Sadraj9">
+  <w:style w:type="paragraph" w:styleId="TOC9">
     <w:name w:val="toc 9"/>
-    <w:basedOn w:val="Normalno"/>
-    <w:next w:val="Normalno"/>
+    <w:basedOn w:val="Normal"/>
+    <w:next w:val="Normal"/>
     <w:autoRedefine/>
     <w:semiHidden/>
     <w:rsid w:val="00875F13"/>
@@ -9900,10 +9929,10 @@
       <w:lang w:val="en-US" w:eastAsia="en-US"/>
     </w:rPr>
   </w:style>
-  <w:style w:type="paragraph" w:styleId="Tekstubalonu">
+  <w:style w:type="paragraph" w:styleId="BalloonText">
     <w:name w:val="Balloon Text"/>
-    <w:basedOn w:val="Normalno"/>
-    <w:link w:val="TekstubalonuZnak"/>
+    <w:basedOn w:val="Normal"/>
+    <w:link w:val="BalloonTextChar"/>
     <w:rsid w:val="0007476A"/>
     <w:pPr>
       <w:spacing w:line="240" w:lineRule="auto"/>
@@ -9914,16 +9943,64 @@
       <w:szCs w:val="16"/>
     </w:rPr>
   </w:style>
-  <w:style w:type="character" w:customStyle="1" w:styleId="TekstubalonuZnak">
-    <w:name w:val="Tekst u balonu Znak"/>
-    <w:basedOn w:val="Zadanifontparagrafa"/>
-    <w:link w:val="Tekstubalonu"/>
+  <w:style w:type="character" w:customStyle="1" w:styleId="BalloonTextChar">
+    <w:name w:val="Balloon Text Char"/>
+    <w:basedOn w:val="DefaultParagraphFont"/>
+    <w:link w:val="BalloonText"/>
     <w:rsid w:val="0007476A"/>
     <w:rPr>
       <w:rFonts w:ascii="Tahoma" w:hAnsi="Tahoma" w:cs="Tahoma"/>
       <w:sz w:val="16"/>
       <w:szCs w:val="16"/>
       <w:lang w:val="en-US" w:eastAsia="sr-Latn-CS"/>
+    </w:rPr>
+  </w:style>
+  <w:style w:type="character" w:styleId="CommentReference">
+    <w:name w:val="annotation reference"/>
+    <w:basedOn w:val="DefaultParagraphFont"/>
+    <w:rsid w:val="008F30CF"/>
+    <w:rPr>
+      <w:sz w:val="16"/>
+      <w:szCs w:val="16"/>
+    </w:rPr>
+  </w:style>
+  <w:style w:type="paragraph" w:styleId="CommentText">
+    <w:name w:val="annotation text"/>
+    <w:basedOn w:val="Normal"/>
+    <w:link w:val="CommentTextChar"/>
+    <w:rsid w:val="008F30CF"/>
+    <w:pPr>
+      <w:spacing w:line="240" w:lineRule="auto"/>
+    </w:pPr>
+  </w:style>
+  <w:style w:type="character" w:customStyle="1" w:styleId="CommentTextChar">
+    <w:name w:val="Comment Text Char"/>
+    <w:basedOn w:val="DefaultParagraphFont"/>
+    <w:link w:val="CommentText"/>
+    <w:rsid w:val="008F30CF"/>
+    <w:rPr>
+      <w:lang w:val="en-US" w:eastAsia="sr-Latn-CS"/>
+    </w:rPr>
+  </w:style>
+  <w:style w:type="paragraph" w:styleId="CommentSubject">
+    <w:name w:val="annotation subject"/>
+    <w:basedOn w:val="CommentText"/>
+    <w:next w:val="CommentText"/>
+    <w:link w:val="CommentSubjectChar"/>
+    <w:rsid w:val="008F30CF"/>
+    <w:rPr>
+      <w:b/>
+      <w:bCs/>
+    </w:rPr>
+  </w:style>
+  <w:style w:type="character" w:customStyle="1" w:styleId="CommentSubjectChar">
+    <w:name w:val="Comment Subject Char"/>
+    <w:basedOn w:val="CommentTextChar"/>
+    <w:link w:val="CommentSubject"/>
+    <w:rsid w:val="008F30CF"/>
+    <w:rPr>
+      <w:b/>
+      <w:bCs/>
     </w:rPr>
   </w:style>
 </w:styles>

</xml_diff>